<commit_message>
Avanzar el documento FD01
</commit_message>
<xml_diff>
--- a/Documentos/FD01-EPIS-Informe de Factibilidad.docx
+++ b/Documentos/FD01-EPIS-Informe de Factibilidad.docx
@@ -1,6 +1,6 @@
 
 <file path=word/document.xml><?xml version="1.0" encoding="utf-8"?>
-<w:document xmlns:wpc="http://schemas.microsoft.com/office/word/2010/wordprocessingCanvas" xmlns:mc="http://schemas.openxmlformats.org/markup-compatibility/2006" xmlns:o="urn:schemas-microsoft-com:office:office" xmlns:r="http://schemas.openxmlformats.org/officeDocument/2006/relationships" xmlns:m="http://schemas.openxmlformats.org/officeDocument/2006/math" xmlns:v="urn:schemas-microsoft-com:vml" xmlns:wp14="http://schemas.microsoft.com/office/word/2010/wordprocessingDrawing" xmlns:wp="http://schemas.openxmlformats.org/drawingml/2006/wordprocessingDrawing" xmlns:w10="urn:schemas-microsoft-com:office:word" xmlns:w="http://schemas.openxmlformats.org/wordprocessingml/2006/main" xmlns:w14="http://schemas.microsoft.com/office/word/2010/wordml" xmlns:w15="http://schemas.microsoft.com/office/word/2012/wordml" xmlns:wpg="http://schemas.microsoft.com/office/word/2010/wordprocessingGroup" xmlns:wpi="http://schemas.microsoft.com/office/word/2010/wordprocessingInk" xmlns:wne="http://schemas.microsoft.com/office/word/2006/wordml" xmlns:wps="http://schemas.microsoft.com/office/word/2010/wordprocessingShape" mc:Ignorable="w14 w15 wp14">
+<w:document xmlns:wpc="http://schemas.microsoft.com/office/word/2010/wordprocessingCanvas" xmlns:cx="http://schemas.microsoft.com/office/drawing/2014/chartex" xmlns:cx1="http://schemas.microsoft.com/office/drawing/2015/9/8/chartex" xmlns:cx2="http://schemas.microsoft.com/office/drawing/2015/10/21/chartex" xmlns:cx3="http://schemas.microsoft.com/office/drawing/2016/5/9/chartex" xmlns:cx4="http://schemas.microsoft.com/office/drawing/2016/5/10/chartex" xmlns:cx5="http://schemas.microsoft.com/office/drawing/2016/5/11/chartex" xmlns:cx6="http://schemas.microsoft.com/office/drawing/2016/5/12/chartex" xmlns:cx7="http://schemas.microsoft.com/office/drawing/2016/5/13/chartex" xmlns:cx8="http://schemas.microsoft.com/office/drawing/2016/5/14/chartex" xmlns:mc="http://schemas.openxmlformats.org/markup-compatibility/2006" xmlns:aink="http://schemas.microsoft.com/office/drawing/2016/ink" xmlns:am3d="http://schemas.microsoft.com/office/drawing/2017/model3d" xmlns:o="urn:schemas-microsoft-com:office:office" xmlns:oel="http://schemas.microsoft.com/office/2019/extlst" xmlns:r="http://schemas.openxmlformats.org/officeDocument/2006/relationships" xmlns:m="http://schemas.openxmlformats.org/officeDocument/2006/math" xmlns:v="urn:schemas-microsoft-com:vml" xmlns:wp14="http://schemas.microsoft.com/office/word/2010/wordprocessingDrawing" xmlns:wp="http://schemas.openxmlformats.org/drawingml/2006/wordprocessingDrawing" xmlns:w10="urn:schemas-microsoft-com:office:word" xmlns:w="http://schemas.openxmlformats.org/wordprocessingml/2006/main" xmlns:w14="http://schemas.microsoft.com/office/word/2010/wordml" xmlns:w15="http://schemas.microsoft.com/office/word/2012/wordml" xmlns:w16cex="http://schemas.microsoft.com/office/word/2018/wordml/cex" xmlns:w16cid="http://schemas.microsoft.com/office/word/2016/wordml/cid" xmlns:w16="http://schemas.microsoft.com/office/word/2018/wordml" xmlns:w16sdtdh="http://schemas.microsoft.com/office/word/2020/wordml/sdtdatahash" xmlns:w16se="http://schemas.microsoft.com/office/word/2015/wordml/symex" xmlns:wpg="http://schemas.microsoft.com/office/word/2010/wordprocessingGroup" xmlns:wpi="http://schemas.microsoft.com/office/word/2010/wordprocessingInk" xmlns:wne="http://schemas.microsoft.com/office/word/2006/wordml" xmlns:wps="http://schemas.microsoft.com/office/word/2010/wordprocessingShape" mc:Ignorable="w14 w15 w16se w16cid w16 w16cex w16sdtdh wp14">
   <w:body>
     <w:p>
       <w:pPr>
@@ -255,18 +255,48 @@
           <w:sz w:val="36"/>
           <w:szCs w:val="36"/>
         </w:rPr>
-        <w:t xml:space="preserve">Proyecto </w:t>
+        <w:t>Proyecto</w:t>
       </w:r>
       <w:r>
         <w:rPr>
           <w:rFonts w:ascii="Arial" w:hAnsi="Arial" w:cs="Arial"/>
           <w:b/>
-          <w:i/>
           <w:color w:val="000000"/>
           <w:sz w:val="36"/>
           <w:szCs w:val="36"/>
         </w:rPr>
-        <w:t>{Nombre de Proyecto}</w:t>
+        <w:t xml:space="preserve"> de</w:t>
+      </w:r>
+      <w:r>
+        <w:rPr>
+          <w:rFonts w:ascii="Arial" w:hAnsi="Arial" w:cs="Arial"/>
+          <w:b/>
+          <w:color w:val="000000"/>
+          <w:sz w:val="36"/>
+          <w:szCs w:val="36"/>
+        </w:rPr>
+        <w:t xml:space="preserve"> Juegos Florales</w:t>
+      </w:r>
+      <w:r>
+        <w:rPr>
+          <w:rFonts w:ascii="Arial" w:hAnsi="Arial" w:cs="Arial"/>
+          <w:b/>
+          <w:color w:val="000000"/>
+          <w:sz w:val="36"/>
+          <w:szCs w:val="36"/>
+        </w:rPr>
+        <w:t xml:space="preserve"> A</w:t>
+      </w:r>
+      <w:r>
+        <w:rPr>
+          <w:rFonts w:ascii="Arial" w:hAnsi="Arial" w:cs="Arial"/>
+          <w:b/>
+          <w:i/>
+          <w:color w:val="000000"/>
+          <w:sz w:val="36"/>
+          <w:szCs w:val="36"/>
+        </w:rPr>
+        <w:t>PI de Lugares</w:t>
       </w:r>
     </w:p>
     <w:p>
@@ -290,12 +320,22 @@
         <w:spacing w:after="0"/>
         <w:jc w:val="center"/>
         <w:rPr>
+          <w:rFonts w:ascii="Arial" w:hAnsi="Arial" w:cs="Arial"/>
+          <w:b/>
+          <w:color w:val="5B9BD5" w:themeColor="accent1"/>
+          <w:sz w:val="16"/>
+          <w:szCs w:val="36"/>
+        </w:rPr>
+      </w:pPr>
+      <w:r>
+        <w:rPr>
           <w:rFonts w:ascii="Arial" w:eastAsia="Times New Roman" w:hAnsi="Arial" w:cs="Arial"/>
           <w:sz w:val="32"/>
           <w:szCs w:val="32"/>
           <w:lang w:eastAsia="es-PE"/>
         </w:rPr>
-      </w:pPr>
+        <w:t>Curso</w:t>
+      </w:r>
       <w:r>
         <w:rPr>
           <w:rFonts w:ascii="Arial" w:eastAsia="Times New Roman" w:hAnsi="Arial" w:cs="Arial"/>
@@ -303,26 +343,17 @@
           <w:szCs w:val="32"/>
           <w:lang w:eastAsia="es-PE"/>
         </w:rPr>
-        <w:t>Curso</w:t>
+        <w:t xml:space="preserve">: </w:t>
       </w:r>
       <w:r>
         <w:rPr>
           <w:rFonts w:ascii="Arial" w:eastAsia="Times New Roman" w:hAnsi="Arial" w:cs="Arial"/>
+          <w:i/>
           <w:sz w:val="32"/>
           <w:szCs w:val="32"/>
           <w:lang w:eastAsia="es-PE"/>
         </w:rPr>
-        <w:t xml:space="preserve">: </w:t>
-      </w:r>
-      <w:r>
-        <w:rPr>
-          <w:rFonts w:ascii="Arial" w:eastAsia="Times New Roman" w:hAnsi="Arial" w:cs="Arial"/>
-          <w:i/>
-          <w:sz w:val="32"/>
-          <w:szCs w:val="32"/>
-          <w:lang w:eastAsia="es-PE"/>
-        </w:rPr>
-        <w:t>{Nombre de Asignatura}</w:t>
+        <w:t>TÓPICOS DE BASE DE DATOS AVANZADOS</w:t>
       </w:r>
     </w:p>
     <w:p>
@@ -343,6 +374,68 @@
     </w:p>
     <w:p>
       <w:pPr>
+        <w:spacing w:after="0"/>
+        <w:jc w:val="center"/>
+        <w:rPr>
+          <w:rFonts w:ascii="Arial" w:eastAsia="Times New Roman" w:hAnsi="Arial" w:cs="Arial"/>
+          <w:i/>
+          <w:sz w:val="32"/>
+          <w:szCs w:val="32"/>
+          <w:lang w:eastAsia="es-PE"/>
+        </w:rPr>
+      </w:pPr>
+      <w:r>
+        <w:rPr>
+          <w:rFonts w:ascii="Arial" w:eastAsia="Times New Roman" w:hAnsi="Arial" w:cs="Arial"/>
+          <w:sz w:val="32"/>
+          <w:szCs w:val="32"/>
+          <w:lang w:eastAsia="es-PE"/>
+        </w:rPr>
+        <w:t>Docente</w:t>
+      </w:r>
+      <w:r>
+        <w:rPr>
+          <w:rFonts w:ascii="Arial" w:eastAsia="Times New Roman" w:hAnsi="Arial" w:cs="Arial"/>
+          <w:sz w:val="32"/>
+          <w:szCs w:val="32"/>
+          <w:lang w:eastAsia="es-PE"/>
+        </w:rPr>
+        <w:t>:</w:t>
+      </w:r>
+      <w:r>
+        <w:rPr>
+          <w:rFonts w:ascii="Arial" w:eastAsia="Times New Roman" w:hAnsi="Arial" w:cs="Arial"/>
+          <w:sz w:val="32"/>
+          <w:szCs w:val="32"/>
+          <w:lang w:eastAsia="es-PE"/>
+        </w:rPr>
+        <w:t xml:space="preserve"> </w:t>
+      </w:r>
+      <w:r>
+        <w:rPr>
+          <w:rFonts w:ascii="Arial" w:eastAsia="Times New Roman" w:hAnsi="Arial" w:cs="Arial"/>
+          <w:i/>
+          <w:sz w:val="32"/>
+          <w:szCs w:val="32"/>
+          <w:lang w:eastAsia="es-PE"/>
+        </w:rPr>
+        <w:t>PATRICK JOSE CUADROS QUIROGA</w:t>
+      </w:r>
+    </w:p>
+    <w:p>
+      <w:pPr>
+        <w:spacing w:after="0"/>
+        <w:jc w:val="center"/>
+        <w:rPr>
+          <w:rFonts w:ascii="Arial" w:eastAsia="Times New Roman" w:hAnsi="Arial" w:cs="Arial"/>
+          <w:sz w:val="32"/>
+          <w:szCs w:val="32"/>
+          <w:lang w:eastAsia="es-PE"/>
+        </w:rPr>
+      </w:pPr>
+    </w:p>
+    <w:p>
+      <w:pPr>
         <w:autoSpaceDE w:val="0"/>
         <w:autoSpaceDN w:val="0"/>
         <w:adjustRightInd w:val="0"/>
@@ -359,25 +452,17 @@
     </w:p>
     <w:p>
       <w:pPr>
+        <w:autoSpaceDE w:val="0"/>
+        <w:autoSpaceDN w:val="0"/>
+        <w:adjustRightInd w:val="0"/>
         <w:spacing w:after="0"/>
-        <w:jc w:val="center"/>
-        <w:rPr>
-          <w:rFonts w:ascii="Arial" w:eastAsia="Times New Roman" w:hAnsi="Arial" w:cs="Arial"/>
-          <w:i/>
-          <w:sz w:val="32"/>
-          <w:szCs w:val="32"/>
-          <w:lang w:eastAsia="es-PE"/>
-        </w:rPr>
-      </w:pPr>
-      <w:r>
         <w:rPr>
           <w:rFonts w:ascii="Arial" w:eastAsia="Times New Roman" w:hAnsi="Arial" w:cs="Arial"/>
           <w:sz w:val="32"/>
           <w:szCs w:val="32"/>
           <w:lang w:eastAsia="es-PE"/>
         </w:rPr>
-        <w:t>Docente</w:t>
-      </w:r>
+      </w:pPr>
       <w:r>
         <w:rPr>
           <w:rFonts w:ascii="Arial" w:eastAsia="Times New Roman" w:hAnsi="Arial" w:cs="Arial"/>
@@ -385,27 +470,141 @@
           <w:szCs w:val="32"/>
           <w:lang w:eastAsia="es-PE"/>
         </w:rPr>
-        <w:t>:</w:t>
-      </w:r>
-      <w:r>
+        <w:t>Integrantes:</w:t>
+      </w:r>
+    </w:p>
+    <w:p>
+      <w:pPr>
+        <w:autoSpaceDE w:val="0"/>
+        <w:autoSpaceDN w:val="0"/>
+        <w:adjustRightInd w:val="0"/>
+        <w:spacing w:after="0"/>
+        <w:rPr>
+          <w:rFonts w:ascii="Arial" w:hAnsi="Arial" w:cs="Arial"/>
+          <w:color w:val="5B9BD5" w:themeColor="accent1"/>
+          <w:sz w:val="16"/>
+          <w:szCs w:val="36"/>
+        </w:rPr>
+      </w:pPr>
+    </w:p>
+    <w:p>
+      <w:pPr>
+        <w:spacing w:after="0"/>
+        <w:rPr>
+          <w:rFonts w:ascii="Arial" w:eastAsia="Times New Roman" w:hAnsi="Arial" w:cs="Arial"/>
+          <w:b/>
+          <w:i/>
+          <w:sz w:val="28"/>
+          <w:szCs w:val="28"/>
+          <w:lang w:eastAsia="es-PE"/>
+        </w:rPr>
+      </w:pPr>
+      <w:r>
+        <w:rPr>
+          <w:rFonts w:ascii="Arial" w:eastAsia="Times New Roman" w:hAnsi="Arial" w:cs="Arial"/>
+          <w:b/>
+          <w:i/>
+          <w:sz w:val="28"/>
+          <w:szCs w:val="28"/>
+          <w:lang w:eastAsia="es-PE"/>
+        </w:rPr>
+        <w:t xml:space="preserve">Mayner Gonzalo </w:t>
+      </w:r>
+      <w:proofErr w:type="spellStart"/>
+      <w:r>
+        <w:rPr>
+          <w:rFonts w:ascii="Arial" w:eastAsia="Times New Roman" w:hAnsi="Arial" w:cs="Arial"/>
+          <w:b/>
+          <w:i/>
+          <w:sz w:val="28"/>
+          <w:szCs w:val="28"/>
+          <w:lang w:eastAsia="es-PE"/>
+        </w:rPr>
+        <w:t>Anahua</w:t>
+      </w:r>
+      <w:proofErr w:type="spellEnd"/>
+      <w:r>
+        <w:rPr>
+          <w:rFonts w:ascii="Arial" w:eastAsia="Times New Roman" w:hAnsi="Arial" w:cs="Arial"/>
+          <w:b/>
+          <w:i/>
+          <w:sz w:val="28"/>
+          <w:szCs w:val="28"/>
+          <w:lang w:eastAsia="es-PE"/>
+        </w:rPr>
+        <w:t xml:space="preserve"> </w:t>
+      </w:r>
+      <w:proofErr w:type="spellStart"/>
+      <w:r>
+        <w:rPr>
+          <w:rFonts w:ascii="Arial" w:eastAsia="Times New Roman" w:hAnsi="Arial" w:cs="Arial"/>
+          <w:b/>
+          <w:i/>
+          <w:sz w:val="28"/>
+          <w:szCs w:val="28"/>
+          <w:lang w:eastAsia="es-PE"/>
+        </w:rPr>
+        <w:t>Coaquira</w:t>
+      </w:r>
+      <w:proofErr w:type="spellEnd"/>
+      <w:r>
+        <w:rPr>
+          <w:rFonts w:ascii="Arial" w:eastAsia="Times New Roman" w:hAnsi="Arial" w:cs="Arial"/>
+          <w:b/>
+          <w:i/>
+          <w:sz w:val="28"/>
+          <w:szCs w:val="28"/>
+          <w:lang w:eastAsia="es-PE"/>
+        </w:rPr>
+        <w:tab/>
+      </w:r>
+      <w:r>
+        <w:rPr>
+          <w:rFonts w:ascii="Arial" w:eastAsia="Times New Roman" w:hAnsi="Arial" w:cs="Arial"/>
+          <w:b/>
+          <w:i/>
+          <w:sz w:val="28"/>
+          <w:szCs w:val="28"/>
+          <w:lang w:eastAsia="es-PE"/>
+        </w:rPr>
+        <w:tab/>
+      </w:r>
+      <w:r>
+        <w:rPr>
+          <w:rFonts w:ascii="Arial" w:eastAsia="Times New Roman" w:hAnsi="Arial" w:cs="Arial"/>
+          <w:b/>
+          <w:i/>
+          <w:sz w:val="28"/>
+          <w:szCs w:val="28"/>
+          <w:lang w:eastAsia="es-PE"/>
+        </w:rPr>
+        <w:t>(2020067145)</w:t>
+      </w:r>
+    </w:p>
+    <w:p>
+      <w:pPr>
+        <w:spacing w:after="0"/>
+        <w:rPr>
+          <w:rFonts w:ascii="Arial" w:eastAsia="Times New Roman" w:hAnsi="Arial" w:cs="Arial"/>
+          <w:b/>
+          <w:i/>
+          <w:sz w:val="28"/>
+          <w:szCs w:val="28"/>
+          <w:lang w:eastAsia="es-PE"/>
+        </w:rPr>
+      </w:pPr>
+    </w:p>
+    <w:p>
+      <w:pPr>
+        <w:spacing w:after="0"/>
+        <w:jc w:val="center"/>
         <w:rPr>
           <w:rFonts w:ascii="Arial" w:eastAsia="Times New Roman" w:hAnsi="Arial" w:cs="Arial"/>
           <w:sz w:val="32"/>
           <w:szCs w:val="32"/>
           <w:lang w:eastAsia="es-PE"/>
         </w:rPr>
-        <w:t xml:space="preserve"> </w:t>
-      </w:r>
-      <w:r>
-        <w:rPr>
-          <w:rFonts w:ascii="Arial" w:eastAsia="Times New Roman" w:hAnsi="Arial" w:cs="Arial"/>
-          <w:i/>
-          <w:sz w:val="32"/>
-          <w:szCs w:val="32"/>
-          <w:lang w:eastAsia="es-PE"/>
-        </w:rPr>
-        <w:t>{Nombre de Docente}</w:t>
-      </w:r>
+      </w:pPr>
     </w:p>
     <w:p>
       <w:pPr>
@@ -421,26 +620,8 @@
     </w:p>
     <w:p>
       <w:pPr>
-        <w:autoSpaceDE w:val="0"/>
-        <w:autoSpaceDN w:val="0"/>
-        <w:adjustRightInd w:val="0"/>
         <w:spacing w:after="0"/>
         <w:jc w:val="center"/>
-        <w:rPr>
-          <w:rFonts w:ascii="Arial" w:hAnsi="Arial" w:cs="Arial"/>
-          <w:b/>
-          <w:color w:val="5B9BD5" w:themeColor="accent1"/>
-          <w:sz w:val="16"/>
-          <w:szCs w:val="36"/>
-        </w:rPr>
-      </w:pPr>
-    </w:p>
-    <w:p>
-      <w:pPr>
-        <w:autoSpaceDE w:val="0"/>
-        <w:autoSpaceDN w:val="0"/>
-        <w:adjustRightInd w:val="0"/>
-        <w:spacing w:after="0"/>
         <w:rPr>
           <w:rFonts w:ascii="Arial" w:eastAsia="Times New Roman" w:hAnsi="Arial" w:cs="Arial"/>
           <w:sz w:val="32"/>
@@ -448,87 +629,18 @@
           <w:lang w:eastAsia="es-PE"/>
         </w:rPr>
       </w:pPr>
-      <w:r>
+    </w:p>
+    <w:p>
+      <w:pPr>
+        <w:spacing w:after="0"/>
+        <w:jc w:val="center"/>
         <w:rPr>
           <w:rFonts w:ascii="Arial" w:eastAsia="Times New Roman" w:hAnsi="Arial" w:cs="Arial"/>
           <w:sz w:val="32"/>
           <w:szCs w:val="32"/>
           <w:lang w:eastAsia="es-PE"/>
         </w:rPr>
-        <w:t>Integrantes:</w:t>
-      </w:r>
-    </w:p>
-    <w:p>
-      <w:pPr>
-        <w:autoSpaceDE w:val="0"/>
-        <w:autoSpaceDN w:val="0"/>
-        <w:adjustRightInd w:val="0"/>
-        <w:spacing w:after="0"/>
-        <w:rPr>
-          <w:rFonts w:ascii="Arial" w:hAnsi="Arial" w:cs="Arial"/>
-          <w:color w:val="5B9BD5" w:themeColor="accent1"/>
-          <w:sz w:val="16"/>
-          <w:szCs w:val="36"/>
-        </w:rPr>
-      </w:pPr>
-    </w:p>
-    <w:p>
-      <w:pPr>
-        <w:spacing w:after="0"/>
-        <w:rPr>
-          <w:rFonts w:ascii="Arial" w:eastAsia="Times New Roman" w:hAnsi="Arial" w:cs="Arial"/>
-          <w:b/>
-          <w:i/>
-          <w:sz w:val="28"/>
-          <w:szCs w:val="28"/>
-          <w:lang w:eastAsia="es-PE"/>
-        </w:rPr>
-      </w:pPr>
-      <w:r>
-        <w:rPr>
-          <w:rFonts w:ascii="Arial" w:eastAsia="Times New Roman" w:hAnsi="Arial" w:cs="Arial"/>
-          <w:b/>
-          <w:i/>
-          <w:sz w:val="28"/>
-          <w:szCs w:val="28"/>
-          <w:lang w:eastAsia="es-PE"/>
-        </w:rPr>
-        <w:t>{</w:t>
-      </w:r>
-      <w:r>
-        <w:rPr>
-          <w:rFonts w:ascii="Arial" w:eastAsia="Times New Roman" w:hAnsi="Arial" w:cs="Arial"/>
-          <w:b/>
-          <w:i/>
-          <w:sz w:val="28"/>
-          <w:szCs w:val="28"/>
-          <w:lang w:eastAsia="es-PE"/>
-        </w:rPr>
-        <w:t>Apellidos y nombres del e</w:t>
-      </w:r>
-      <w:r>
-        <w:rPr>
-          <w:rFonts w:ascii="Arial" w:eastAsia="Times New Roman" w:hAnsi="Arial" w:cs="Arial"/>
-          <w:b/>
-          <w:i/>
-          <w:sz w:val="28"/>
-          <w:szCs w:val="28"/>
-          <w:lang w:eastAsia="es-PE"/>
-        </w:rPr>
-        <w:t>studiante</w:t>
-      </w:r>
-      <w:r>
-        <w:rPr>
-          <w:rFonts w:ascii="Arial" w:eastAsia="Times New Roman" w:hAnsi="Arial" w:cs="Arial"/>
-          <w:b/>
-          <w:i/>
-          <w:sz w:val="28"/>
-          <w:szCs w:val="28"/>
-          <w:lang w:eastAsia="es-PE"/>
-        </w:rPr>
-        <w:tab/>
-        <w:t>(código universitario)}</w:t>
-      </w:r>
+      </w:pPr>
     </w:p>
     <w:p>
       <w:pPr>
@@ -548,52 +660,43 @@
         <w:jc w:val="center"/>
         <w:rPr>
           <w:rFonts w:ascii="Arial" w:eastAsia="Times New Roman" w:hAnsi="Arial" w:cs="Arial"/>
+          <w:b/>
           <w:sz w:val="32"/>
           <w:szCs w:val="32"/>
           <w:lang w:eastAsia="es-PE"/>
         </w:rPr>
       </w:pPr>
-    </w:p>
-    <w:p>
-      <w:pPr>
-        <w:spacing w:after="0"/>
-        <w:jc w:val="center"/>
+      <w:r>
         <w:rPr>
           <w:rFonts w:ascii="Arial" w:eastAsia="Times New Roman" w:hAnsi="Arial" w:cs="Arial"/>
+          <w:b/>
           <w:sz w:val="32"/>
           <w:szCs w:val="32"/>
           <w:lang w:eastAsia="es-PE"/>
         </w:rPr>
-      </w:pPr>
-    </w:p>
-    <w:p>
-      <w:pPr>
-        <w:spacing w:after="0"/>
-        <w:jc w:val="center"/>
+        <w:t>Tacna</w:t>
+      </w:r>
+      <w:r>
         <w:rPr>
           <w:rFonts w:ascii="Arial" w:eastAsia="Times New Roman" w:hAnsi="Arial" w:cs="Arial"/>
+          <w:b/>
           <w:sz w:val="32"/>
           <w:szCs w:val="32"/>
           <w:lang w:eastAsia="es-PE"/>
         </w:rPr>
-      </w:pPr>
-    </w:p>
-    <w:p>
-      <w:pPr>
-        <w:spacing w:after="0"/>
-        <w:jc w:val="center"/>
+        <w:t xml:space="preserve"> –</w:t>
+      </w:r>
+      <w:r>
         <w:rPr>
           <w:rFonts w:ascii="Arial" w:eastAsia="Times New Roman" w:hAnsi="Arial" w:cs="Arial"/>
+          <w:b/>
           <w:sz w:val="32"/>
           <w:szCs w:val="32"/>
           <w:lang w:eastAsia="es-PE"/>
         </w:rPr>
-      </w:pPr>
-    </w:p>
-    <w:p>
-      <w:pPr>
-        <w:spacing w:after="0"/>
-        <w:jc w:val="center"/>
+        <w:t xml:space="preserve"> </w:t>
+      </w:r>
+      <w:r>
         <w:rPr>
           <w:rFonts w:ascii="Arial" w:eastAsia="Times New Roman" w:hAnsi="Arial" w:cs="Arial"/>
           <w:b/>
@@ -601,125 +704,75 @@
           <w:szCs w:val="32"/>
           <w:lang w:eastAsia="es-PE"/>
         </w:rPr>
-      </w:pPr>
-      <w:r>
+        <w:t>Perú</w:t>
+      </w:r>
+    </w:p>
+    <w:p>
+      <w:pPr>
+        <w:spacing w:after="0"/>
+        <w:jc w:val="center"/>
         <w:rPr>
           <w:rFonts w:ascii="Arial" w:eastAsia="Times New Roman" w:hAnsi="Arial" w:cs="Arial"/>
           <w:b/>
+          <w:i/>
           <w:sz w:val="32"/>
           <w:szCs w:val="32"/>
           <w:lang w:eastAsia="es-PE"/>
         </w:rPr>
-        <w:t>Tacna</w:t>
-      </w:r>
+      </w:pPr>
       <w:r>
         <w:rPr>
           <w:rFonts w:ascii="Arial" w:eastAsia="Times New Roman" w:hAnsi="Arial" w:cs="Arial"/>
           <w:b/>
+          <w:i/>
           <w:sz w:val="32"/>
           <w:szCs w:val="32"/>
           <w:lang w:eastAsia="es-PE"/>
         </w:rPr>
-        <w:t xml:space="preserve"> –</w:t>
-      </w:r>
-      <w:r>
-        <w:rPr>
-          <w:rFonts w:ascii="Arial" w:eastAsia="Times New Roman" w:hAnsi="Arial" w:cs="Arial"/>
-          <w:b/>
-          <w:sz w:val="32"/>
-          <w:szCs w:val="32"/>
-          <w:lang w:eastAsia="es-PE"/>
-        </w:rPr>
-        <w:t xml:space="preserve"> </w:t>
-      </w:r>
-      <w:r>
-        <w:rPr>
-          <w:rFonts w:ascii="Arial" w:eastAsia="Times New Roman" w:hAnsi="Arial" w:cs="Arial"/>
-          <w:b/>
-          <w:sz w:val="32"/>
-          <w:szCs w:val="32"/>
-          <w:lang w:eastAsia="es-PE"/>
-        </w:rPr>
-        <w:t>Perú</w:t>
-      </w:r>
-    </w:p>
-    <w:p>
-      <w:pPr>
-        <w:spacing w:after="0"/>
+        <w:t>2024</w:t>
+      </w:r>
+    </w:p>
+    <w:p>
+      <w:pPr>
+        <w:spacing w:after="200" w:line="276" w:lineRule="auto"/>
+        <w:rPr>
+          <w:rFonts w:ascii="Arial" w:hAnsi="Arial" w:cs="Arial"/>
+          <w:b/>
+          <w:color w:val="000000"/>
+          <w:sz w:val="24"/>
+        </w:rPr>
+      </w:pPr>
+    </w:p>
+    <w:p>
+      <w:pPr>
+        <w:spacing w:after="200" w:line="276" w:lineRule="auto"/>
+        <w:rPr>
+          <w:rFonts w:ascii="Arial" w:hAnsi="Arial" w:cs="Arial"/>
+          <w:b/>
+          <w:color w:val="000000"/>
+          <w:sz w:val="24"/>
+        </w:rPr>
+      </w:pPr>
+      <w:r>
+        <w:rPr>
+          <w:rFonts w:ascii="Arial" w:hAnsi="Arial" w:cs="Arial"/>
+          <w:b/>
+          <w:color w:val="000000"/>
+          <w:sz w:val="24"/>
+        </w:rPr>
+        <w:br w:type="page"/>
+      </w:r>
+    </w:p>
+    <w:p>
+      <w:pPr>
         <w:jc w:val="center"/>
         <w:rPr>
-          <w:rFonts w:ascii="Arial" w:eastAsia="Times New Roman" w:hAnsi="Arial" w:cs="Arial"/>
-          <w:b/>
-          <w:i/>
-          <w:sz w:val="32"/>
-          <w:szCs w:val="32"/>
-          <w:lang w:eastAsia="es-PE"/>
-        </w:rPr>
-      </w:pPr>
-      <w:r>
-        <w:rPr>
-          <w:rFonts w:ascii="Arial" w:eastAsia="Times New Roman" w:hAnsi="Arial" w:cs="Arial"/>
-          <w:b/>
-          <w:i/>
-          <w:sz w:val="32"/>
-          <w:szCs w:val="32"/>
-          <w:lang w:eastAsia="es-PE"/>
-        </w:rPr>
-        <w:t>{</w:t>
-      </w:r>
-      <w:r>
-        <w:rPr>
-          <w:rFonts w:ascii="Arial" w:eastAsia="Times New Roman" w:hAnsi="Arial" w:cs="Arial"/>
-          <w:b/>
-          <w:i/>
-          <w:sz w:val="32"/>
-          <w:szCs w:val="32"/>
-          <w:lang w:eastAsia="es-PE"/>
-        </w:rPr>
-        <w:t>Añ</w:t>
-      </w:r>
-      <w:r>
-        <w:rPr>
-          <w:rFonts w:ascii="Arial" w:eastAsia="Times New Roman" w:hAnsi="Arial" w:cs="Arial"/>
-          <w:b/>
-          <w:i/>
-          <w:sz w:val="32"/>
-          <w:szCs w:val="32"/>
-          <w:lang w:eastAsia="es-PE"/>
-        </w:rPr>
-        <w:t>o}</w:t>
-      </w:r>
-    </w:p>
-    <w:p>
-      <w:pPr>
-        <w:spacing w:after="200" w:line="276" w:lineRule="auto"/>
-        <w:rPr>
-          <w:rFonts w:ascii="Arial" w:hAnsi="Arial" w:cs="Arial"/>
-          <w:b/>
-          <w:color w:val="000000"/>
-          <w:sz w:val="24"/>
-        </w:rPr>
-      </w:pPr>
-    </w:p>
-    <w:p>
-      <w:pPr>
-        <w:spacing w:after="200" w:line="276" w:lineRule="auto"/>
-        <w:rPr>
-          <w:rFonts w:ascii="Arial" w:hAnsi="Arial" w:cs="Arial"/>
-          <w:b/>
-          <w:color w:val="000000"/>
-          <w:sz w:val="24"/>
-        </w:rPr>
-      </w:pPr>
-      <w:r>
-        <w:rPr>
-          <w:rFonts w:ascii="Arial" w:hAnsi="Arial" w:cs="Arial"/>
-          <w:b/>
-          <w:color w:val="000000"/>
-          <w:sz w:val="24"/>
-        </w:rPr>
-        <w:br w:type="page"/>
-      </w:r>
+          <w:b/>
+          <w:sz w:val="24"/>
+          <w:szCs w:val="24"/>
+          <w:u w:val="single"/>
+        </w:rPr>
+      </w:pPr>
     </w:p>
     <w:p>
       <w:pPr>
@@ -833,18 +886,7 @@
     </w:p>
     <w:p>
       <w:pPr>
-        <w:jc w:val="center"/>
-        <w:rPr>
-          <w:b/>
-          <w:sz w:val="24"/>
-          <w:szCs w:val="24"/>
-          <w:u w:val="single"/>
-        </w:rPr>
-      </w:pPr>
-    </w:p>
-    <w:p>
-      <w:pPr>
-        <w:pStyle w:val="Puesto"/>
+        <w:pStyle w:val="Ttulo"/>
         <w:jc w:val="right"/>
         <w:rPr>
           <w:rFonts w:ascii="Times New Roman" w:hAnsi="Times New Roman"/>
@@ -867,57 +909,12 @@
           <w:color w:val="000000" w:themeColor="text1"/>
           <w:lang w:val="es-PE"/>
         </w:rPr>
-        <w:t>{</w:t>
-      </w:r>
-      <w:r>
-        <w:rPr>
-          <w:rFonts w:ascii="Times New Roman" w:hAnsi="Times New Roman"/>
-          <w:i/>
-          <w:color w:val="000000" w:themeColor="text1"/>
-          <w:lang w:val="es-PE"/>
-        </w:rPr>
-        <w:t>Nombre del Sistema</w:t>
-      </w:r>
-      <w:r>
-        <w:rPr>
-          <w:rFonts w:ascii="Times New Roman" w:hAnsi="Times New Roman"/>
-          <w:i/>
-          <w:color w:val="000000" w:themeColor="text1"/>
-          <w:lang w:val="es-PE"/>
-        </w:rPr>
-        <w:fldChar w:fldCharType="begin"/>
-      </w:r>
-      <w:r>
-        <w:rPr>
-          <w:rFonts w:ascii="Times New Roman" w:hAnsi="Times New Roman"/>
-          <w:i/>
-          <w:color w:val="000000" w:themeColor="text1"/>
-          <w:lang w:val="es-PE"/>
-        </w:rPr>
-        <w:instrText xml:space="preserve"> SUBJECT  \* MERGEFORMAT </w:instrText>
-      </w:r>
-      <w:r>
-        <w:rPr>
-          <w:rFonts w:ascii="Times New Roman" w:hAnsi="Times New Roman"/>
-          <w:i/>
-          <w:color w:val="000000" w:themeColor="text1"/>
-          <w:lang w:val="es-PE"/>
-        </w:rPr>
-        <w:fldChar w:fldCharType="end"/>
-      </w:r>
-      <w:r>
-        <w:rPr>
-          <w:rFonts w:ascii="Times New Roman" w:hAnsi="Times New Roman"/>
-          <w:i/>
-          <w:color w:val="000000" w:themeColor="text1"/>
-          <w:lang w:val="es-PE"/>
-        </w:rPr>
-        <w:t>}</w:t>
-      </w:r>
-    </w:p>
-    <w:p>
-      <w:pPr>
-        <w:pStyle w:val="Puesto"/>
+        <w:t>Juegos Florales API de Lugares</w:t>
+      </w:r>
+    </w:p>
+    <w:p>
+      <w:pPr>
+        <w:pStyle w:val="Ttulo"/>
         <w:jc w:val="right"/>
         <w:rPr>
           <w:rFonts w:ascii="Times New Roman" w:hAnsi="Times New Roman"/>
@@ -925,8 +922,6 @@
           <w:lang w:val="es-PE"/>
         </w:rPr>
       </w:pPr>
-      <w:bookmarkStart w:id="0" w:name="_GoBack"/>
-      <w:bookmarkEnd w:id="0"/>
       <w:r>
         <w:rPr>
           <w:rFonts w:ascii="Times New Roman" w:hAnsi="Times New Roman"/>
@@ -938,7 +933,7 @@
     </w:p>
     <w:p>
       <w:pPr>
-        <w:pStyle w:val="Puesto"/>
+        <w:pStyle w:val="Ttulo"/>
         <w:jc w:val="right"/>
         <w:rPr>
           <w:rFonts w:ascii="Times New Roman" w:hAnsi="Times New Roman"/>
@@ -949,7 +944,7 @@
     </w:p>
     <w:p>
       <w:pPr>
-        <w:pStyle w:val="Puesto"/>
+        <w:pStyle w:val="Ttulo"/>
         <w:jc w:val="right"/>
         <w:rPr>
           <w:rFonts w:ascii="Times New Roman" w:hAnsi="Times New Roman"/>
@@ -975,7 +970,7 @@
           <w:sz w:val="28"/>
           <w:lang w:val="es-PE"/>
         </w:rPr>
-        <w:t>{1.0}</w:t>
+        <w:t>1.0</w:t>
       </w:r>
     </w:p>
     <w:p>
@@ -1541,7 +1536,7 @@
     </w:p>
     <w:p>
       <w:pPr>
-        <w:pStyle w:val="TtulodeTDC"/>
+        <w:pStyle w:val="TtuloTDC"/>
         <w:jc w:val="center"/>
         <w:rPr>
           <w:rFonts w:ascii="Arial" w:eastAsiaTheme="minorHAnsi" w:hAnsi="Arial" w:cs="Arial"/>
@@ -2872,7 +2867,7 @@
           <w:lang w:val="es-MX"/>
         </w:rPr>
       </w:pPr>
-      <w:bookmarkStart w:id="1" w:name="_Toc52661346"/>
+      <w:bookmarkStart w:id="0" w:name="_Toc52661346"/>
       <w:r>
         <w:rPr>
           <w:rFonts w:cs="Arial"/>
@@ -2882,7 +2877,7 @@
         </w:rPr>
         <w:t>Descripción del Proyecto</w:t>
       </w:r>
-      <w:bookmarkEnd w:id="1"/>
+      <w:bookmarkEnd w:id="0"/>
     </w:p>
     <w:p>
       <w:pPr>
@@ -2913,6 +2908,27 @@
     </w:p>
     <w:p>
       <w:pPr>
+        <w:spacing w:before="120" w:after="0" w:line="360" w:lineRule="auto"/>
+        <w:jc w:val="both"/>
+        <w:rPr>
+          <w:rFonts w:cs="Arial"/>
+          <w:sz w:val="24"/>
+          <w:szCs w:val="24"/>
+          <w:lang w:val="es-MX"/>
+        </w:rPr>
+      </w:pPr>
+      <w:r>
+        <w:rPr>
+          <w:rFonts w:cs="Arial"/>
+          <w:sz w:val="24"/>
+          <w:szCs w:val="24"/>
+          <w:lang w:val="es-MX"/>
+        </w:rPr>
+        <w:t>Proyecto de Juegos Florales API de Lugares</w:t>
+      </w:r>
+    </w:p>
+    <w:p>
+      <w:pPr>
         <w:pStyle w:val="Prrafodelista"/>
         <w:numPr>
           <w:ilvl w:val="1"/>
@@ -2940,6 +2956,37 @@
     </w:p>
     <w:p>
       <w:pPr>
+        <w:rPr>
+          <w:rFonts w:cs="Arial"/>
+          <w:sz w:val="24"/>
+          <w:szCs w:val="24"/>
+          <w:lang w:val="es-MX"/>
+        </w:rPr>
+      </w:pPr>
+      <w:r>
+        <w:rPr>
+          <w:rFonts w:cs="Arial"/>
+          <w:sz w:val="24"/>
+          <w:szCs w:val="24"/>
+          <w:lang w:val="es-MX"/>
+        </w:rPr>
+        <w:t>La duración estimada del proyecto es de 6 meses, desde la fase inicial de desarrollo hasta la implementación final y el soporte posterior al lanzamiento.</w:t>
+      </w:r>
+    </w:p>
+    <w:p>
+      <w:pPr>
+        <w:spacing w:before="120" w:after="0" w:line="360" w:lineRule="auto"/>
+        <w:jc w:val="both"/>
+        <w:rPr>
+          <w:rFonts w:cs="Arial"/>
+          <w:sz w:val="24"/>
+          <w:szCs w:val="24"/>
+          <w:lang w:val="es-MX"/>
+        </w:rPr>
+      </w:pPr>
+    </w:p>
+    <w:p>
+      <w:pPr>
         <w:pStyle w:val="Prrafodelista"/>
         <w:numPr>
           <w:ilvl w:val="1"/>
@@ -2976,14 +3023,118 @@
     </w:p>
     <w:p>
       <w:pPr>
+        <w:rPr>
+          <w:rFonts w:cs="Arial"/>
+          <w:i/>
+          <w:iCs/>
+          <w:sz w:val="24"/>
+          <w:szCs w:val="24"/>
+          <w:lang w:val="es-MX"/>
+        </w:rPr>
+      </w:pPr>
+      <w:r>
+        <w:rPr>
+          <w:rFonts w:cs="Arial"/>
+          <w:i/>
+          <w:iCs/>
+          <w:sz w:val="24"/>
+          <w:szCs w:val="24"/>
+          <w:lang w:val="es-MX"/>
+        </w:rPr>
+        <w:t xml:space="preserve">El proyecto tiene como objetivo desarrollar una API para gestionar lugares, direcciones y categorías relacionadas con el ámbito turístico. Esta API permitirá realizar operaciones CRUD (crear, leer, actualizar, eliminar) sobre estos recursos mediante solicitudes HTTP. Se utiliza </w:t>
+      </w:r>
+      <w:proofErr w:type="spellStart"/>
+      <w:r>
+        <w:rPr>
+          <w:rFonts w:cs="Arial"/>
+          <w:i/>
+          <w:iCs/>
+          <w:sz w:val="24"/>
+          <w:szCs w:val="24"/>
+          <w:lang w:val="es-MX"/>
+        </w:rPr>
+        <w:t>FastAPI</w:t>
+      </w:r>
+      <w:proofErr w:type="spellEnd"/>
+      <w:r>
+        <w:rPr>
+          <w:rFonts w:cs="Arial"/>
+          <w:i/>
+          <w:iCs/>
+          <w:sz w:val="24"/>
+          <w:szCs w:val="24"/>
+          <w:lang w:val="es-MX"/>
+        </w:rPr>
+        <w:t xml:space="preserve"> como </w:t>
+      </w:r>
+      <w:proofErr w:type="spellStart"/>
+      <w:r>
+        <w:rPr>
+          <w:rFonts w:cs="Arial"/>
+          <w:i/>
+          <w:iCs/>
+          <w:sz w:val="24"/>
+          <w:szCs w:val="24"/>
+          <w:lang w:val="es-MX"/>
+        </w:rPr>
+        <w:t>framework</w:t>
+      </w:r>
+      <w:proofErr w:type="spellEnd"/>
+      <w:r>
+        <w:rPr>
+          <w:rFonts w:cs="Arial"/>
+          <w:i/>
+          <w:iCs/>
+          <w:sz w:val="24"/>
+          <w:szCs w:val="24"/>
+          <w:lang w:val="es-MX"/>
+        </w:rPr>
+        <w:t xml:space="preserve"> y </w:t>
+      </w:r>
+      <w:proofErr w:type="spellStart"/>
+      <w:r>
+        <w:rPr>
+          <w:rFonts w:cs="Arial"/>
+          <w:i/>
+          <w:iCs/>
+          <w:sz w:val="24"/>
+          <w:szCs w:val="24"/>
+          <w:lang w:val="es-MX"/>
+        </w:rPr>
+        <w:t>CouchDB</w:t>
+      </w:r>
+      <w:proofErr w:type="spellEnd"/>
+      <w:r>
+        <w:rPr>
+          <w:rFonts w:cs="Arial"/>
+          <w:i/>
+          <w:iCs/>
+          <w:sz w:val="24"/>
+          <w:szCs w:val="24"/>
+          <w:lang w:val="es-MX"/>
+        </w:rPr>
+        <w:t xml:space="preserve"> para la base de datos, con una infraestructura basada en Docker para facilitar su despliegue y escalabilidad.</w:t>
+      </w:r>
+    </w:p>
+    <w:p>
+      <w:pPr>
+        <w:rPr>
+          <w:rFonts w:cs="Arial"/>
+          <w:i/>
+          <w:iCs/>
+          <w:sz w:val="24"/>
+          <w:szCs w:val="24"/>
+          <w:lang w:val="es-MX"/>
+        </w:rPr>
+      </w:pPr>
+    </w:p>
+    <w:p>
+      <w:pPr>
         <w:spacing w:before="120" w:after="0" w:line="360" w:lineRule="auto"/>
         <w:ind w:left="360" w:hanging="76"/>
         <w:jc w:val="both"/>
         <w:rPr>
           <w:rFonts w:cs="Arial"/>
-          <w:i/>
-          <w:iCs/>
-          <w:color w:val="70AD47" w:themeColor="accent6"/>
           <w:sz w:val="24"/>
           <w:szCs w:val="24"/>
           <w:lang w:val="es-MX"/>
@@ -2992,57 +3143,11 @@
       <w:r>
         <w:rPr>
           <w:rFonts w:cs="Arial"/>
-          <w:i/>
-          <w:iCs/>
           <w:sz w:val="24"/>
           <w:szCs w:val="24"/>
           <w:lang w:val="es-MX"/>
         </w:rPr>
-        <w:t>{</w:t>
-      </w:r>
-      <w:r>
-        <w:rPr>
-          <w:rFonts w:cs="Arial"/>
-          <w:i/>
-          <w:iCs/>
-          <w:sz w:val="24"/>
-          <w:szCs w:val="24"/>
-          <w:lang w:val="es-MX"/>
-        </w:rPr>
-        <w:t>E</w:t>
-      </w:r>
-      <w:r>
-        <w:rPr>
-          <w:rFonts w:cs="Arial"/>
-          <w:i/>
-          <w:iCs/>
-          <w:sz w:val="24"/>
-          <w:szCs w:val="24"/>
-          <w:lang w:val="es-MX"/>
-        </w:rPr>
-        <w:t>n que consiste el proyecto/importancia del mismo</w:t>
-      </w:r>
-      <w:r>
-        <w:rPr>
-          <w:rFonts w:cs="Arial"/>
-          <w:i/>
-          <w:iCs/>
-          <w:sz w:val="24"/>
-          <w:szCs w:val="24"/>
-          <w:lang w:val="es-MX"/>
-        </w:rPr>
-        <w:t>, contexto en que se va desenvolver</w:t>
-      </w:r>
-      <w:r>
-        <w:rPr>
-          <w:rFonts w:cs="Arial"/>
-          <w:i/>
-          <w:iCs/>
-          <w:sz w:val="24"/>
-          <w:szCs w:val="24"/>
-          <w:lang w:val="es-MX"/>
-        </w:rPr>
-        <w:t>}</w:t>
+        <w:t>1.4 Objetivos</w:t>
       </w:r>
     </w:p>
     <w:p>
@@ -3064,7 +3169,7 @@
           <w:szCs w:val="24"/>
           <w:lang w:val="es-MX"/>
         </w:rPr>
-        <w:t>1.4 Objetivos</w:t>
+        <w:t xml:space="preserve">       1.4.1 Objetivo general</w:t>
       </w:r>
     </w:p>
     <w:p>
@@ -3086,7 +3191,47 @@
           <w:szCs w:val="24"/>
           <w:lang w:val="es-MX"/>
         </w:rPr>
-        <w:t xml:space="preserve">       1.4.1 Objetivo general</w:t>
+        <w:t xml:space="preserve">Desarrollar una API robusta y eficiente para gestionar lugares turísticos, direcciones y categorías en la región de Tacna, utilizando tecnologías como </w:t>
+      </w:r>
+      <w:proofErr w:type="spellStart"/>
+      <w:r>
+        <w:rPr>
+          <w:rFonts w:cs="Arial"/>
+          <w:sz w:val="24"/>
+          <w:szCs w:val="24"/>
+          <w:lang w:val="es-MX"/>
+        </w:rPr>
+        <w:t>FastAPI</w:t>
+      </w:r>
+      <w:proofErr w:type="spellEnd"/>
+      <w:r>
+        <w:rPr>
+          <w:rFonts w:cs="Arial"/>
+          <w:sz w:val="24"/>
+          <w:szCs w:val="24"/>
+          <w:lang w:val="es-MX"/>
+        </w:rPr>
+        <w:t xml:space="preserve"> y </w:t>
+      </w:r>
+      <w:proofErr w:type="spellStart"/>
+      <w:r>
+        <w:rPr>
+          <w:rFonts w:cs="Arial"/>
+          <w:sz w:val="24"/>
+          <w:szCs w:val="24"/>
+          <w:lang w:val="es-MX"/>
+        </w:rPr>
+        <w:t>CouchDB</w:t>
+      </w:r>
+      <w:proofErr w:type="spellEnd"/>
+      <w:r>
+        <w:rPr>
+          <w:rFonts w:cs="Arial"/>
+          <w:sz w:val="24"/>
+          <w:szCs w:val="24"/>
+          <w:lang w:val="es-MX"/>
+        </w:rPr>
+        <w:t>, desplegada mediante Docker.</w:t>
       </w:r>
     </w:p>
     <w:p>
@@ -3113,14 +3258,17 @@
     </w:p>
     <w:p>
       <w:pPr>
+        <w:pStyle w:val="Prrafodelista"/>
+        <w:numPr>
+          <w:ilvl w:val="0"/>
+          <w:numId w:val="3"/>
+        </w:numPr>
         <w:spacing w:after="0" w:line="240" w:lineRule="auto"/>
-        <w:ind w:left="358"/>
         <w:jc w:val="both"/>
         <w:rPr>
           <w:rFonts w:cs="Arial"/>
           <w:i/>
           <w:iCs/>
-          <w:color w:val="70AD47" w:themeColor="accent6"/>
           <w:sz w:val="24"/>
           <w:szCs w:val="24"/>
           <w:lang w:val="es-MX"/>
@@ -3135,8 +3283,9 @@
           <w:szCs w:val="24"/>
           <w:lang w:val="es-MX"/>
         </w:rPr>
-        <w:t xml:space="preserve">  </w:t>
-      </w:r>
+        <w:t xml:space="preserve">Desarrollar los </w:t>
+      </w:r>
+      <w:proofErr w:type="spellStart"/>
       <w:r>
         <w:rPr>
           <w:rFonts w:cs="Arial"/>
@@ -3146,8 +3295,9 @@
           <w:szCs w:val="24"/>
           <w:lang w:val="es-MX"/>
         </w:rPr>
-        <w:tab/>
-      </w:r>
+        <w:t>endpoints</w:t>
+      </w:r>
+      <w:proofErr w:type="spellEnd"/>
       <w:r>
         <w:rPr>
           <w:rFonts w:cs="Arial"/>
@@ -3157,9 +3307,18 @@
           <w:szCs w:val="24"/>
           <w:lang w:val="es-MX"/>
         </w:rPr>
-        <w:t xml:space="preserve"> </w:t>
-      </w:r>
-      <w:r>
+        <w:t xml:space="preserve"> para la gestión de lugares, direcciones y categorías en la API.</w:t>
+      </w:r>
+    </w:p>
+    <w:p>
+      <w:pPr>
+        <w:pStyle w:val="Prrafodelista"/>
+        <w:numPr>
+          <w:ilvl w:val="0"/>
+          <w:numId w:val="3"/>
+        </w:numPr>
+        <w:spacing w:after="0" w:line="240" w:lineRule="auto"/>
+        <w:jc w:val="both"/>
         <w:rPr>
           <w:rFonts w:cs="Arial"/>
           <w:i/>
@@ -3168,8 +3327,7 @@
           <w:szCs w:val="24"/>
           <w:lang w:val="es-MX"/>
         </w:rPr>
-        <w:t xml:space="preserve">{Para cada objetivo específico se indicara que se va a </w:t>
-      </w:r>
+      </w:pPr>
       <w:r>
         <w:rPr>
           <w:rFonts w:cs="Arial"/>
@@ -3179,18 +3337,162 @@
           <w:szCs w:val="24"/>
           <w:lang w:val="es-MX"/>
         </w:rPr>
-        <w:t>lograr}</w:t>
-      </w:r>
-    </w:p>
-    <w:p>
-      <w:pPr>
+        <w:t xml:space="preserve">Integrar una base de datos </w:t>
+      </w:r>
+      <w:proofErr w:type="spellStart"/>
+      <w:r>
+        <w:rPr>
+          <w:rFonts w:cs="Arial"/>
+          <w:i/>
+          <w:iCs/>
+          <w:sz w:val="24"/>
+          <w:szCs w:val="24"/>
+          <w:lang w:val="es-MX"/>
+        </w:rPr>
+        <w:t>CouchDB</w:t>
+      </w:r>
+      <w:proofErr w:type="spellEnd"/>
+      <w:r>
+        <w:rPr>
+          <w:rFonts w:cs="Arial"/>
+          <w:i/>
+          <w:iCs/>
+          <w:sz w:val="24"/>
+          <w:szCs w:val="24"/>
+          <w:lang w:val="es-MX"/>
+        </w:rPr>
+        <w:t xml:space="preserve"> para almacenar la información de los lugares y categorías de manera eficiente.</w:t>
+      </w:r>
+    </w:p>
+    <w:p>
+      <w:pPr>
+        <w:pStyle w:val="Prrafodelista"/>
+        <w:numPr>
+          <w:ilvl w:val="0"/>
+          <w:numId w:val="3"/>
+        </w:numPr>
         <w:spacing w:after="0" w:line="240" w:lineRule="auto"/>
-        <w:ind w:left="358" w:hanging="74"/>
         <w:jc w:val="both"/>
         <w:rPr>
           <w:rFonts w:cs="Arial"/>
           <w:i/>
-          <w:color w:val="70AD47" w:themeColor="accent6"/>
+          <w:iCs/>
+          <w:sz w:val="24"/>
+          <w:szCs w:val="24"/>
+          <w:lang w:val="es-MX"/>
+        </w:rPr>
+      </w:pPr>
+      <w:r>
+        <w:rPr>
+          <w:rFonts w:cs="Arial"/>
+          <w:i/>
+          <w:iCs/>
+          <w:sz w:val="24"/>
+          <w:szCs w:val="24"/>
+          <w:lang w:val="es-MX"/>
+        </w:rPr>
+        <w:t xml:space="preserve">Implementar un sistema de despliegue utilizando Docker </w:t>
+      </w:r>
+      <w:proofErr w:type="spellStart"/>
+      <w:r>
+        <w:rPr>
+          <w:rFonts w:cs="Arial"/>
+          <w:i/>
+          <w:iCs/>
+          <w:sz w:val="24"/>
+          <w:szCs w:val="24"/>
+          <w:lang w:val="es-MX"/>
+        </w:rPr>
+        <w:t>Compose</w:t>
+      </w:r>
+      <w:proofErr w:type="spellEnd"/>
+      <w:r>
+        <w:rPr>
+          <w:rFonts w:cs="Arial"/>
+          <w:i/>
+          <w:iCs/>
+          <w:sz w:val="24"/>
+          <w:szCs w:val="24"/>
+          <w:lang w:val="es-MX"/>
+        </w:rPr>
+        <w:t xml:space="preserve"> para facilitar la configuración y escalabilidad del sistema.</w:t>
+      </w:r>
+    </w:p>
+    <w:p>
+      <w:pPr>
+        <w:pStyle w:val="Prrafodelista"/>
+        <w:numPr>
+          <w:ilvl w:val="0"/>
+          <w:numId w:val="3"/>
+        </w:numPr>
+        <w:spacing w:after="0" w:line="240" w:lineRule="auto"/>
+        <w:jc w:val="both"/>
+        <w:rPr>
+          <w:rFonts w:cs="Arial"/>
+          <w:i/>
+          <w:iCs/>
+          <w:sz w:val="24"/>
+          <w:szCs w:val="24"/>
+          <w:lang w:val="es-MX"/>
+        </w:rPr>
+      </w:pPr>
+      <w:r>
+        <w:rPr>
+          <w:rFonts w:cs="Arial"/>
+          <w:i/>
+          <w:iCs/>
+          <w:sz w:val="24"/>
+          <w:szCs w:val="24"/>
+          <w:lang w:val="es-MX"/>
+        </w:rPr>
+        <w:t>Realizar pruebas de validación para asegurar el correcto funcionamiento de la API.</w:t>
+      </w:r>
+    </w:p>
+    <w:p>
+      <w:pPr>
+        <w:spacing w:after="0" w:line="240" w:lineRule="auto"/>
+        <w:jc w:val="both"/>
+        <w:rPr>
+          <w:rFonts w:cs="Arial"/>
+          <w:i/>
+          <w:iCs/>
+          <w:sz w:val="24"/>
+          <w:szCs w:val="24"/>
+          <w:lang w:val="es-MX"/>
+        </w:rPr>
+      </w:pPr>
+    </w:p>
+    <w:p>
+      <w:pPr>
+        <w:rPr>
+          <w:rFonts w:cs="Arial"/>
+          <w:i/>
+          <w:iCs/>
+          <w:sz w:val="24"/>
+          <w:szCs w:val="24"/>
+          <w:lang w:val="es-MX"/>
+        </w:rPr>
+      </w:pPr>
+      <w:r>
+        <w:rPr>
+          <w:rFonts w:cs="Arial"/>
+          <w:i/>
+          <w:iCs/>
+          <w:sz w:val="24"/>
+          <w:szCs w:val="24"/>
+          <w:lang w:val="es-MX"/>
+        </w:rPr>
+        <w:br w:type="page"/>
+      </w:r>
+    </w:p>
+    <w:p>
+      <w:pPr>
+        <w:spacing w:after="0" w:line="240" w:lineRule="auto"/>
+        <w:jc w:val="both"/>
+        <w:rPr>
+          <w:rFonts w:cs="Arial"/>
+          <w:i/>
+          <w:iCs/>
           <w:sz w:val="24"/>
           <w:szCs w:val="24"/>
           <w:lang w:val="es-MX"/>
@@ -3214,7 +3516,7 @@
           <w:lang w:val="es-MX"/>
         </w:rPr>
       </w:pPr>
-      <w:bookmarkStart w:id="2" w:name="_Toc52661347"/>
+      <w:bookmarkStart w:id="1" w:name="_Toc52661347"/>
       <w:r>
         <w:rPr>
           <w:rFonts w:cs="Arial"/>
@@ -3224,10 +3526,15 @@
         </w:rPr>
         <w:t>Riesgos</w:t>
       </w:r>
-      <w:bookmarkEnd w:id="2"/>
-    </w:p>
-    <w:p>
-      <w:pPr>
+      <w:bookmarkEnd w:id="1"/>
+    </w:p>
+    <w:p>
+      <w:pPr>
+        <w:pStyle w:val="Prrafodelista"/>
+        <w:numPr>
+          <w:ilvl w:val="0"/>
+          <w:numId w:val="4"/>
+        </w:numPr>
         <w:spacing w:before="120" w:after="120" w:line="360" w:lineRule="auto"/>
         <w:jc w:val="both"/>
         <w:rPr>
@@ -3246,8 +3553,9 @@
           <w:sz w:val="24"/>
           <w:szCs w:val="24"/>
         </w:rPr>
-        <w:t>{</w:t>
-      </w:r>
+        <w:t xml:space="preserve">Falta de infraestructura adecuada: La implementación de </w:t>
+      </w:r>
+      <w:proofErr w:type="spellStart"/>
       <w:r>
         <w:rPr>
           <w:rFonts w:cs="Calibri"/>
@@ -3256,8 +3564,9 @@
           <w:sz w:val="24"/>
           <w:szCs w:val="24"/>
         </w:rPr>
-        <w:t>Señale los riesgos que pudieran afectar el éxito del proyecto.</w:t>
-      </w:r>
+        <w:t>CouchDB</w:t>
+      </w:r>
+      <w:proofErr w:type="spellEnd"/>
       <w:r>
         <w:rPr>
           <w:rFonts w:cs="Calibri"/>
@@ -3266,8 +3575,121 @@
           <w:sz w:val="24"/>
           <w:szCs w:val="24"/>
         </w:rPr>
-        <w:t>}</w:t>
-      </w:r>
+        <w:t xml:space="preserve"> en servidores locales puede generar problemas si la infraestructura no está bien dimensionada.</w:t>
+      </w:r>
+    </w:p>
+    <w:p>
+      <w:pPr>
+        <w:pStyle w:val="Prrafodelista"/>
+        <w:numPr>
+          <w:ilvl w:val="0"/>
+          <w:numId w:val="4"/>
+        </w:numPr>
+        <w:spacing w:before="120" w:after="120" w:line="360" w:lineRule="auto"/>
+        <w:jc w:val="both"/>
+        <w:rPr>
+          <w:rFonts w:cs="Calibri"/>
+          <w:i/>
+          <w:color w:val="000000"/>
+          <w:sz w:val="24"/>
+          <w:szCs w:val="24"/>
+        </w:rPr>
+      </w:pPr>
+      <w:r>
+        <w:rPr>
+          <w:rFonts w:cs="Calibri"/>
+          <w:i/>
+          <w:color w:val="000000"/>
+          <w:sz w:val="24"/>
+          <w:szCs w:val="24"/>
+        </w:rPr>
+        <w:t>Interoperabilidad: Posibles problemas de compatibilidad entre las tecnologías (</w:t>
+      </w:r>
+      <w:proofErr w:type="spellStart"/>
+      <w:r>
+        <w:rPr>
+          <w:rFonts w:cs="Calibri"/>
+          <w:i/>
+          <w:color w:val="000000"/>
+          <w:sz w:val="24"/>
+          <w:szCs w:val="24"/>
+        </w:rPr>
+        <w:t>FastAPI</w:t>
+      </w:r>
+      <w:proofErr w:type="spellEnd"/>
+      <w:r>
+        <w:rPr>
+          <w:rFonts w:cs="Calibri"/>
+          <w:i/>
+          <w:color w:val="000000"/>
+          <w:sz w:val="24"/>
+          <w:szCs w:val="24"/>
+        </w:rPr>
+        <w:t xml:space="preserve"> y </w:t>
+      </w:r>
+      <w:proofErr w:type="spellStart"/>
+      <w:r>
+        <w:rPr>
+          <w:rFonts w:cs="Calibri"/>
+          <w:i/>
+          <w:color w:val="000000"/>
+          <w:sz w:val="24"/>
+          <w:szCs w:val="24"/>
+        </w:rPr>
+        <w:t>CouchDB</w:t>
+      </w:r>
+      <w:proofErr w:type="spellEnd"/>
+      <w:r>
+        <w:rPr>
+          <w:rFonts w:cs="Calibri"/>
+          <w:i/>
+          <w:color w:val="000000"/>
+          <w:sz w:val="24"/>
+          <w:szCs w:val="24"/>
+        </w:rPr>
+        <w:t>) si no se gestionan correctamente.</w:t>
+      </w:r>
+    </w:p>
+    <w:p>
+      <w:pPr>
+        <w:pStyle w:val="Prrafodelista"/>
+        <w:numPr>
+          <w:ilvl w:val="0"/>
+          <w:numId w:val="4"/>
+        </w:numPr>
+        <w:spacing w:before="120" w:after="120" w:line="360" w:lineRule="auto"/>
+        <w:jc w:val="both"/>
+        <w:rPr>
+          <w:rFonts w:cs="Calibri"/>
+          <w:i/>
+          <w:color w:val="000000"/>
+          <w:sz w:val="24"/>
+          <w:szCs w:val="24"/>
+        </w:rPr>
+      </w:pPr>
+      <w:r>
+        <w:rPr>
+          <w:rFonts w:cs="Calibri"/>
+          <w:i/>
+          <w:color w:val="000000"/>
+          <w:sz w:val="24"/>
+          <w:szCs w:val="24"/>
+        </w:rPr>
+        <w:t>Desactualización de dependencias: Dependencias desactualizadas en el sistema o incompatibles con la versión de producción.</w:t>
+      </w:r>
+    </w:p>
+    <w:p>
+      <w:pPr>
+        <w:spacing w:before="120" w:after="120" w:line="360" w:lineRule="auto"/>
+        <w:jc w:val="both"/>
+        <w:rPr>
+          <w:rFonts w:cs="Calibri"/>
+          <w:i/>
+          <w:color w:val="000000"/>
+          <w:sz w:val="24"/>
+          <w:szCs w:val="24"/>
+        </w:rPr>
+      </w:pPr>
     </w:p>
     <w:p>
       <w:pPr>
@@ -3286,7 +3708,7 @@
           <w:lang w:val="es-MX"/>
         </w:rPr>
       </w:pPr>
-      <w:bookmarkStart w:id="3" w:name="_Toc52661348"/>
+      <w:bookmarkStart w:id="2" w:name="_Toc52661348"/>
       <w:r>
         <w:rPr>
           <w:rFonts w:cs="Arial"/>
@@ -3323,7 +3745,7 @@
         </w:rPr>
         <w:t xml:space="preserve"> actual</w:t>
       </w:r>
-      <w:bookmarkEnd w:id="3"/>
+      <w:bookmarkEnd w:id="2"/>
     </w:p>
     <w:p>
       <w:pPr>
@@ -3354,6 +3776,27 @@
     </w:p>
     <w:p>
       <w:pPr>
+        <w:rPr>
+          <w:rFonts w:cs="Arial"/>
+          <w:i/>
+          <w:sz w:val="24"/>
+          <w:szCs w:val="24"/>
+          <w:lang w:val="es-MX"/>
+        </w:rPr>
+      </w:pPr>
+      <w:r>
+        <w:rPr>
+          <w:rFonts w:cs="Arial"/>
+          <w:i/>
+          <w:sz w:val="24"/>
+          <w:szCs w:val="24"/>
+          <w:lang w:val="es-MX"/>
+        </w:rPr>
+        <w:t>En la actualidad, la gestión de información turística en la región de Tacna es limitada y muchos servicios no tienen presencia digital efectiva. Este proyecto aborda esa problemática proporcionando una plataforma digital accesible que optimiza la gestión de los recursos turísticos, contribuyendo a la visibilidad de los lugares y servicios.</w:t>
+      </w:r>
+    </w:p>
+    <w:p>
+      <w:pPr>
         <w:pStyle w:val="Prrafodelista"/>
         <w:spacing w:before="120" w:after="0" w:line="360" w:lineRule="auto"/>
         <w:ind w:left="709"/>
@@ -3366,46 +3809,6 @@
           <w:lang w:val="es-MX"/>
         </w:rPr>
       </w:pPr>
-      <w:r>
-        <w:rPr>
-          <w:rFonts w:cs="Arial"/>
-          <w:i/>
-          <w:sz w:val="24"/>
-          <w:szCs w:val="24"/>
-          <w:lang w:val="es-MX"/>
-        </w:rPr>
-        <w:t>{</w:t>
-      </w:r>
-      <w:r>
-        <w:rPr>
-          <w:rFonts w:cs="Arial"/>
-          <w:i/>
-          <w:sz w:val="24"/>
-          <w:szCs w:val="24"/>
-          <w:lang w:val="es-MX"/>
-        </w:rPr>
-        <w:t xml:space="preserve">Describa antecedentes y situación actual, explicando la problemática y/o necesidad que será resuelta con </w:t>
-      </w:r>
-      <w:r>
-        <w:rPr>
-          <w:rFonts w:cs="Arial"/>
-          <w:i/>
-          <w:sz w:val="24"/>
-          <w:szCs w:val="24"/>
-          <w:lang w:val="es-MX"/>
-        </w:rPr>
-        <w:t>el proyecto propuesto.</w:t>
-      </w:r>
-      <w:r>
-        <w:rPr>
-          <w:rFonts w:cs="Arial"/>
-          <w:i/>
-          <w:sz w:val="24"/>
-          <w:szCs w:val="24"/>
-          <w:lang w:val="es-MX"/>
-        </w:rPr>
-        <w:t>}</w:t>
-      </w:r>
     </w:p>
     <w:p>
       <w:pPr>
@@ -3445,15 +3848,22 @@
           <w:lang w:val="es-MX"/>
         </w:rPr>
       </w:pPr>
-      <w:r>
+    </w:p>
+    <w:p>
+      <w:pPr>
+        <w:pStyle w:val="Prrafodelista"/>
+        <w:numPr>
+          <w:ilvl w:val="0"/>
+          <w:numId w:val="5"/>
+        </w:numPr>
+        <w:jc w:val="both"/>
         <w:rPr>
           <w:i/>
           <w:sz w:val="24"/>
           <w:szCs w:val="24"/>
           <w:lang w:val="es-MX"/>
         </w:rPr>
-        <w:t>{</w:t>
-      </w:r>
+      </w:pPr>
       <w:r>
         <w:rPr>
           <w:i/>
@@ -3461,17 +3871,24 @@
           <w:szCs w:val="24"/>
           <w:lang w:val="es-MX"/>
         </w:rPr>
-        <w:t>Hardware y software posibles para la implementación</w:t>
-      </w:r>
-      <w:r>
+        <w:t>Hardware:</w:t>
+      </w:r>
+    </w:p>
+    <w:p>
+      <w:pPr>
+        <w:pStyle w:val="Prrafodelista"/>
+        <w:numPr>
+          <w:ilvl w:val="1"/>
+          <w:numId w:val="5"/>
+        </w:numPr>
+        <w:jc w:val="both"/>
         <w:rPr>
           <w:i/>
           <w:sz w:val="24"/>
           <w:szCs w:val="24"/>
           <w:lang w:val="es-MX"/>
         </w:rPr>
-        <w:t>, se analizara lo que existe y es alcanzable, se evaluara que tecnología se puede utilizar en el proyecto</w:t>
-      </w:r>
+      </w:pPr>
       <w:r>
         <w:rPr>
           <w:i/>
@@ -3479,16 +3896,129 @@
           <w:szCs w:val="24"/>
           <w:lang w:val="es-MX"/>
         </w:rPr>
-        <w:t>.</w:t>
-      </w:r>
-      <w:r>
+        <w:t>Servidores con mínimo 4GB de RAM y capacidad de red eficiente.</w:t>
+      </w:r>
+    </w:p>
+    <w:p>
+      <w:pPr>
+        <w:pStyle w:val="Prrafodelista"/>
+        <w:numPr>
+          <w:ilvl w:val="0"/>
+          <w:numId w:val="5"/>
+        </w:numPr>
+        <w:jc w:val="both"/>
         <w:rPr>
           <w:i/>
           <w:sz w:val="24"/>
           <w:szCs w:val="24"/>
           <w:lang w:val="es-MX"/>
         </w:rPr>
-        <w:t>}</w:t>
+      </w:pPr>
+      <w:r>
+        <w:rPr>
+          <w:i/>
+          <w:sz w:val="24"/>
+          <w:szCs w:val="24"/>
+          <w:lang w:val="es-MX"/>
+        </w:rPr>
+        <w:t>Software:</w:t>
+      </w:r>
+    </w:p>
+    <w:p>
+      <w:pPr>
+        <w:pStyle w:val="Prrafodelista"/>
+        <w:numPr>
+          <w:ilvl w:val="1"/>
+          <w:numId w:val="5"/>
+        </w:numPr>
+        <w:jc w:val="both"/>
+        <w:rPr>
+          <w:i/>
+          <w:sz w:val="24"/>
+          <w:szCs w:val="24"/>
+          <w:lang w:val="es-MX"/>
+        </w:rPr>
+      </w:pPr>
+      <w:proofErr w:type="spellStart"/>
+      <w:r>
+        <w:rPr>
+          <w:i/>
+          <w:sz w:val="24"/>
+          <w:szCs w:val="24"/>
+          <w:lang w:val="es-MX"/>
+        </w:rPr>
+        <w:t>FastAPI</w:t>
+      </w:r>
+      <w:proofErr w:type="spellEnd"/>
+      <w:r>
+        <w:rPr>
+          <w:i/>
+          <w:sz w:val="24"/>
+          <w:szCs w:val="24"/>
+          <w:lang w:val="es-MX"/>
+        </w:rPr>
+        <w:t xml:space="preserve"> para el desarrollo de la API.</w:t>
+      </w:r>
+    </w:p>
+    <w:p>
+      <w:pPr>
+        <w:pStyle w:val="Prrafodelista"/>
+        <w:numPr>
+          <w:ilvl w:val="1"/>
+          <w:numId w:val="5"/>
+        </w:numPr>
+        <w:jc w:val="both"/>
+        <w:rPr>
+          <w:i/>
+          <w:sz w:val="24"/>
+          <w:szCs w:val="24"/>
+          <w:lang w:val="es-MX"/>
+        </w:rPr>
+      </w:pPr>
+      <w:proofErr w:type="spellStart"/>
+      <w:r>
+        <w:rPr>
+          <w:i/>
+          <w:sz w:val="24"/>
+          <w:szCs w:val="24"/>
+          <w:lang w:val="es-MX"/>
+        </w:rPr>
+        <w:t>CouchDB</w:t>
+      </w:r>
+      <w:proofErr w:type="spellEnd"/>
+      <w:r>
+        <w:rPr>
+          <w:i/>
+          <w:sz w:val="24"/>
+          <w:szCs w:val="24"/>
+          <w:lang w:val="es-MX"/>
+        </w:rPr>
+        <w:t xml:space="preserve"> para la base de datos NoSQL.</w:t>
+      </w:r>
+    </w:p>
+    <w:p>
+      <w:pPr>
+        <w:pStyle w:val="Prrafodelista"/>
+        <w:numPr>
+          <w:ilvl w:val="1"/>
+          <w:numId w:val="5"/>
+        </w:numPr>
+        <w:jc w:val="both"/>
+        <w:rPr>
+          <w:i/>
+          <w:sz w:val="24"/>
+          <w:szCs w:val="24"/>
+          <w:lang w:val="es-MX"/>
+        </w:rPr>
+      </w:pPr>
+      <w:r>
+        <w:rPr>
+          <w:i/>
+          <w:sz w:val="24"/>
+          <w:szCs w:val="24"/>
+          <w:lang w:val="es-MX"/>
+        </w:rPr>
+        <w:t>Docker para la gestión de contenedores y despliegue.</w:t>
       </w:r>
     </w:p>
     <w:p>
@@ -3518,7 +4048,7 @@
           <w:szCs w:val="24"/>
         </w:rPr>
       </w:pPr>
-      <w:bookmarkStart w:id="4" w:name="_Toc52661349"/>
+      <w:bookmarkStart w:id="3" w:name="_Toc52661349"/>
       <w:r>
         <w:rPr>
           <w:sz w:val="24"/>
@@ -3535,7 +4065,77 @@
         </w:rPr>
         <w:t>Factibilidad</w:t>
       </w:r>
-      <w:bookmarkEnd w:id="4"/>
+      <w:bookmarkEnd w:id="3"/>
+    </w:p>
+    <w:p>
+      <w:pPr>
+        <w:rPr>
+          <w:i/>
+          <w:sz w:val="24"/>
+          <w:szCs w:val="24"/>
+        </w:rPr>
+      </w:pPr>
+      <w:r>
+        <w:rPr>
+          <w:i/>
+          <w:sz w:val="24"/>
+          <w:szCs w:val="24"/>
+        </w:rPr>
+        <w:t xml:space="preserve">La viabilidad técnica del proyecto se basa en la capacidad de </w:t>
+      </w:r>
+      <w:proofErr w:type="spellStart"/>
+      <w:r>
+        <w:rPr>
+          <w:i/>
+          <w:sz w:val="24"/>
+          <w:szCs w:val="24"/>
+        </w:rPr>
+        <w:t>FastAPI</w:t>
+      </w:r>
+      <w:proofErr w:type="spellEnd"/>
+      <w:r>
+        <w:rPr>
+          <w:i/>
+          <w:sz w:val="24"/>
+          <w:szCs w:val="24"/>
+        </w:rPr>
+        <w:t xml:space="preserve"> para soportar solicitudes HTTP de forma rápida y eficiente, y la capacidad de </w:t>
+      </w:r>
+      <w:proofErr w:type="spellStart"/>
+      <w:r>
+        <w:rPr>
+          <w:i/>
+          <w:sz w:val="24"/>
+          <w:szCs w:val="24"/>
+        </w:rPr>
+        <w:t>CouchDB</w:t>
+      </w:r>
+      <w:proofErr w:type="spellEnd"/>
+      <w:r>
+        <w:rPr>
+          <w:i/>
+          <w:sz w:val="24"/>
+          <w:szCs w:val="24"/>
+        </w:rPr>
+        <w:t xml:space="preserve"> para manejar bases de datos NoSQL escalables. Se cuenta con una infraestructura basada en Docker, lo que permitirá que el sistema sea fácilmente desplegado y escalado sin depender de configuraciones complejas en servidores locales.</w:t>
+      </w:r>
+    </w:p>
+    <w:p>
+      <w:pPr>
+        <w:rPr>
+          <w:i/>
+          <w:sz w:val="24"/>
+          <w:szCs w:val="24"/>
+        </w:rPr>
+      </w:pPr>
+      <w:r>
+        <w:rPr>
+          <w:i/>
+          <w:sz w:val="24"/>
+          <w:szCs w:val="24"/>
+        </w:rPr>
+        <w:br w:type="page"/>
+      </w:r>
     </w:p>
     <w:p>
       <w:pPr>
@@ -3548,30 +4148,6 @@
           <w:szCs w:val="24"/>
         </w:rPr>
       </w:pPr>
-      <w:r>
-        <w:rPr>
-          <w:i/>
-          <w:sz w:val="24"/>
-          <w:szCs w:val="24"/>
-        </w:rPr>
-        <w:t>{</w:t>
-      </w:r>
-      <w:r>
-        <w:rPr>
-          <w:i/>
-          <w:sz w:val="24"/>
-          <w:szCs w:val="24"/>
-        </w:rPr>
-        <w:t>Describir los resultados que esperan alcanzar del estudio de factibilidad, las actividades que se realizaron para preparar la evaluación de factibilidad y por quien fue aprobado</w:t>
-      </w:r>
-      <w:r>
-        <w:rPr>
-          <w:i/>
-          <w:sz w:val="24"/>
-          <w:szCs w:val="24"/>
-        </w:rPr>
-        <w:t>}</w:t>
-      </w:r>
     </w:p>
     <w:p>
       <w:pPr>
@@ -3599,7 +4175,7 @@
           <w:szCs w:val="24"/>
         </w:rPr>
       </w:pPr>
-      <w:bookmarkStart w:id="5" w:name="_Toc52661350"/>
+      <w:bookmarkStart w:id="4" w:name="_Toc52661350"/>
       <w:r>
         <w:rPr>
           <w:sz w:val="24"/>
@@ -3607,7 +4183,7 @@
         </w:rPr>
         <w:t>Factibilidad Técnica</w:t>
       </w:r>
-      <w:bookmarkEnd w:id="5"/>
+      <w:bookmarkEnd w:id="4"/>
     </w:p>
     <w:p>
       <w:pPr>
@@ -3631,11 +4207,7 @@
         <w:t>{</w:t>
       </w:r>
       <w:r>
-        <w:t xml:space="preserve">El estudio de viabilidad técnica se enfoca en obtener un entendimiento de los recursos tecnológicos disponibles actualmente y su aplicabilidad a las necesidades que se espera </w:t>
-      </w:r>
-      <w:r>
-        <w:lastRenderedPageBreak/>
-        <w:t>tenga el proyecto. En el caso de tecnología informática esto implica una evaluación del hardware y software y como este puede cubrir las necesidades del sistema propuesto.</w:t>
+        <w:t>El estudio de viabilidad técnica se enfoca en obtener un entendimiento de los recursos tecnológicos disponibles actualmente y su aplicabilidad a las necesidades que se espera tenga el proyecto. En el caso de tecnología informática esto implica una evaluación del hardware y software y como este puede cubrir las necesidades del sistema propuesto.</w:t>
       </w:r>
     </w:p>
     <w:p>
@@ -3720,7 +4292,7 @@
           <w:szCs w:val="24"/>
         </w:rPr>
       </w:pPr>
-      <w:bookmarkStart w:id="6" w:name="_Toc52661351"/>
+      <w:bookmarkStart w:id="5" w:name="_Toc52661351"/>
       <w:r>
         <w:rPr>
           <w:sz w:val="24"/>
@@ -3749,7 +4321,7 @@
         </w:rPr>
         <w:t>conómica</w:t>
       </w:r>
-      <w:bookmarkEnd w:id="6"/>
+      <w:bookmarkEnd w:id="5"/>
     </w:p>
     <w:p>
       <w:pPr>
@@ -4345,6 +4917,7 @@
           <w:sz w:val="24"/>
           <w:szCs w:val="24"/>
         </w:rPr>
+        <w:lastRenderedPageBreak/>
         <w:t xml:space="preserve">No se </w:t>
       </w:r>
       <w:r>
@@ -4526,7 +5099,7 @@
           <w:szCs w:val="24"/>
         </w:rPr>
       </w:pPr>
-      <w:bookmarkStart w:id="7" w:name="_Toc52661352"/>
+      <w:bookmarkStart w:id="6" w:name="_Toc52661352"/>
       <w:r>
         <w:rPr>
           <w:sz w:val="24"/>
@@ -4534,7 +5107,7 @@
         </w:rPr>
         <w:t>Factibilidad Operativa</w:t>
       </w:r>
-      <w:bookmarkEnd w:id="7"/>
+      <w:bookmarkEnd w:id="6"/>
     </w:p>
     <w:p>
       <w:pPr>
@@ -4617,7 +5190,7 @@
           <w:szCs w:val="24"/>
         </w:rPr>
       </w:pPr>
-      <w:bookmarkStart w:id="8" w:name="_Toc52661353"/>
+      <w:bookmarkStart w:id="7" w:name="_Toc52661353"/>
       <w:r>
         <w:rPr>
           <w:sz w:val="24"/>
@@ -4625,7 +5198,7 @@
         </w:rPr>
         <w:t>Factibilidad Legal</w:t>
       </w:r>
-      <w:bookmarkEnd w:id="8"/>
+      <w:bookmarkEnd w:id="7"/>
     </w:p>
     <w:p>
       <w:pPr>
@@ -4695,7 +5268,7 @@
           <w:szCs w:val="24"/>
         </w:rPr>
       </w:pPr>
-      <w:bookmarkStart w:id="9" w:name="_Toc52661354"/>
+      <w:bookmarkStart w:id="8" w:name="_Toc52661354"/>
       <w:r>
         <w:rPr>
           <w:sz w:val="24"/>
@@ -4703,7 +5276,7 @@
         </w:rPr>
         <w:t>Factibilidad Social</w:t>
       </w:r>
-      <w:bookmarkEnd w:id="9"/>
+      <w:bookmarkEnd w:id="8"/>
     </w:p>
     <w:p>
       <w:pPr>
@@ -4775,7 +5348,7 @@
           <w:szCs w:val="24"/>
         </w:rPr>
       </w:pPr>
-      <w:bookmarkStart w:id="10" w:name="_Toc52661355"/>
+      <w:bookmarkStart w:id="9" w:name="_Toc52661355"/>
       <w:r>
         <w:rPr>
           <w:sz w:val="24"/>
@@ -4790,7 +5363,7 @@
         </w:rPr>
         <w:t>Ambiental</w:t>
       </w:r>
-      <w:bookmarkEnd w:id="10"/>
+      <w:bookmarkEnd w:id="9"/>
     </w:p>
     <w:p>
       <w:pPr>
@@ -4881,7 +5454,7 @@
           <w:rFonts w:asciiTheme="minorHAnsi" w:hAnsiTheme="minorHAnsi"/>
         </w:rPr>
       </w:pPr>
-      <w:bookmarkStart w:id="11" w:name="_Toc52661356"/>
+      <w:bookmarkStart w:id="10" w:name="_Toc52661356"/>
       <w:r>
         <w:rPr>
           <w:rFonts w:asciiTheme="minorHAnsi" w:hAnsiTheme="minorHAnsi"/>
@@ -4894,7 +5467,7 @@
         </w:rPr>
         <w:t xml:space="preserve"> Financiero</w:t>
       </w:r>
-      <w:bookmarkEnd w:id="11"/>
+      <w:bookmarkEnd w:id="10"/>
     </w:p>
     <w:p>
       <w:pPr>
@@ -5110,6 +5683,7 @@
           <w:sz w:val="24"/>
           <w:szCs w:val="24"/>
         </w:rPr>
+        <w:lastRenderedPageBreak/>
         <w:t>Beneficios tangibles: son de fácil cuantificación, generalmente están relacionados con la reducción de recursos o talento humano.</w:t>
       </w:r>
     </w:p>
@@ -5164,7 +5738,6 @@
           <w:sz w:val="24"/>
           <w:szCs w:val="24"/>
         </w:rPr>
-        <w:lastRenderedPageBreak/>
         <w:t>Ejemplo de beneficios:</w:t>
       </w:r>
     </w:p>
@@ -5901,7 +6474,15 @@
           <w:rFonts w:asciiTheme="minorHAnsi" w:hAnsiTheme="minorHAnsi"/>
           <w:i/>
         </w:rPr>
-        <w:t>{Es la tasa porcentual que indica la rentabilidad promedio anual que genera el capital invertido en el proyecto. Si la TIR es mayor que el costo de oportunidad se acepta el proyecto, si la TIR es igual al costo de oportunidad es indiferente aceptar o rechazar el proyecto, si la TIR es menor que el costo de oportunidad se rechaza el proyecto}</w:t>
+        <w:t xml:space="preserve">{Es la tasa porcentual que indica la rentabilidad promedio anual que genera el capital invertido en el proyecto. Si la TIR es mayor que el costo de oportunidad se acepta el proyecto, si la TIR es igual al costo de oportunidad es indiferente aceptar o rechazar el </w:t>
+      </w:r>
+      <w:r>
+        <w:rPr>
+          <w:rFonts w:asciiTheme="minorHAnsi" w:hAnsiTheme="minorHAnsi"/>
+          <w:i/>
+        </w:rPr>
+        <w:lastRenderedPageBreak/>
+        <w:t>proyecto, si la TIR es menor que el costo de oportunidad se rechaza el proyecto}</w:t>
       </w:r>
     </w:p>
     <w:p>
@@ -5986,7 +6567,7 @@
           <w:szCs w:val="24"/>
         </w:rPr>
       </w:pPr>
-      <w:bookmarkStart w:id="12" w:name="_Toc52661357"/>
+      <w:bookmarkStart w:id="11" w:name="_Toc52661357"/>
       <w:r>
         <w:rPr>
           <w:rFonts w:cs="Calibri"/>
@@ -5994,10 +6575,9 @@
           <w:sz w:val="24"/>
           <w:szCs w:val="24"/>
         </w:rPr>
-        <w:lastRenderedPageBreak/>
         <w:t>Conclusiones</w:t>
       </w:r>
-      <w:bookmarkEnd w:id="12"/>
+      <w:bookmarkEnd w:id="11"/>
     </w:p>
     <w:p>
       <w:pPr>
@@ -6107,7 +6687,7 @@
 </file>
 
 <file path=word/endnotes.xml><?xml version="1.0" encoding="utf-8"?>
-<w:endnotes xmlns:wpc="http://schemas.microsoft.com/office/word/2010/wordprocessingCanvas" xmlns:mc="http://schemas.openxmlformats.org/markup-compatibility/2006" xmlns:o="urn:schemas-microsoft-com:office:office" xmlns:r="http://schemas.openxmlformats.org/officeDocument/2006/relationships" xmlns:m="http://schemas.openxmlformats.org/officeDocument/2006/math" xmlns:v="urn:schemas-microsoft-com:vml" xmlns:wp14="http://schemas.microsoft.com/office/word/2010/wordprocessingDrawing" xmlns:wp="http://schemas.openxmlformats.org/drawingml/2006/wordprocessingDrawing" xmlns:w10="urn:schemas-microsoft-com:office:word" xmlns:w="http://schemas.openxmlformats.org/wordprocessingml/2006/main" xmlns:w14="http://schemas.microsoft.com/office/word/2010/wordml" xmlns:w15="http://schemas.microsoft.com/office/word/2012/wordml" xmlns:wpg="http://schemas.microsoft.com/office/word/2010/wordprocessingGroup" xmlns:wpi="http://schemas.microsoft.com/office/word/2010/wordprocessingInk" xmlns:wne="http://schemas.microsoft.com/office/word/2006/wordml" xmlns:wps="http://schemas.microsoft.com/office/word/2010/wordprocessingShape" mc:Ignorable="w14 w15 wp14">
+<w:endnotes xmlns:wpc="http://schemas.microsoft.com/office/word/2010/wordprocessingCanvas" xmlns:cx="http://schemas.microsoft.com/office/drawing/2014/chartex" xmlns:cx1="http://schemas.microsoft.com/office/drawing/2015/9/8/chartex" xmlns:cx2="http://schemas.microsoft.com/office/drawing/2015/10/21/chartex" xmlns:cx3="http://schemas.microsoft.com/office/drawing/2016/5/9/chartex" xmlns:cx4="http://schemas.microsoft.com/office/drawing/2016/5/10/chartex" xmlns:cx5="http://schemas.microsoft.com/office/drawing/2016/5/11/chartex" xmlns:cx6="http://schemas.microsoft.com/office/drawing/2016/5/12/chartex" xmlns:cx7="http://schemas.microsoft.com/office/drawing/2016/5/13/chartex" xmlns:cx8="http://schemas.microsoft.com/office/drawing/2016/5/14/chartex" xmlns:mc="http://schemas.openxmlformats.org/markup-compatibility/2006" xmlns:aink="http://schemas.microsoft.com/office/drawing/2016/ink" xmlns:am3d="http://schemas.microsoft.com/office/drawing/2017/model3d" xmlns:o="urn:schemas-microsoft-com:office:office" xmlns:oel="http://schemas.microsoft.com/office/2019/extlst" xmlns:r="http://schemas.openxmlformats.org/officeDocument/2006/relationships" xmlns:m="http://schemas.openxmlformats.org/officeDocument/2006/math" xmlns:v="urn:schemas-microsoft-com:vml" xmlns:wp14="http://schemas.microsoft.com/office/word/2010/wordprocessingDrawing" xmlns:wp="http://schemas.openxmlformats.org/drawingml/2006/wordprocessingDrawing" xmlns:w10="urn:schemas-microsoft-com:office:word" xmlns:w="http://schemas.openxmlformats.org/wordprocessingml/2006/main" xmlns:w14="http://schemas.microsoft.com/office/word/2010/wordml" xmlns:w15="http://schemas.microsoft.com/office/word/2012/wordml" xmlns:w16cex="http://schemas.microsoft.com/office/word/2018/wordml/cex" xmlns:w16cid="http://schemas.microsoft.com/office/word/2016/wordml/cid" xmlns:w16="http://schemas.microsoft.com/office/word/2018/wordml" xmlns:w16sdtdh="http://schemas.microsoft.com/office/word/2020/wordml/sdtdatahash" xmlns:w16se="http://schemas.microsoft.com/office/word/2015/wordml/symex" xmlns:wpg="http://schemas.microsoft.com/office/word/2010/wordprocessingGroup" xmlns:wpi="http://schemas.microsoft.com/office/word/2010/wordprocessingInk" xmlns:wne="http://schemas.microsoft.com/office/word/2006/wordml" xmlns:wps="http://schemas.microsoft.com/office/word/2010/wordprocessingShape" mc:Ignorable="w14 w15 w16se w16cid w16 w16cex w16sdtdh wp14">
   <w:endnote w:type="separator" w:id="-1">
     <w:p>
       <w:pPr>
@@ -6132,7 +6712,7 @@
 </file>
 
 <file path=word/footer1.xml><?xml version="1.0" encoding="utf-8"?>
-<w:ftr xmlns:wpc="http://schemas.microsoft.com/office/word/2010/wordprocessingCanvas" xmlns:mc="http://schemas.openxmlformats.org/markup-compatibility/2006" xmlns:o="urn:schemas-microsoft-com:office:office" xmlns:r="http://schemas.openxmlformats.org/officeDocument/2006/relationships" xmlns:m="http://schemas.openxmlformats.org/officeDocument/2006/math" xmlns:v="urn:schemas-microsoft-com:vml" xmlns:wp14="http://schemas.microsoft.com/office/word/2010/wordprocessingDrawing" xmlns:wp="http://schemas.openxmlformats.org/drawingml/2006/wordprocessingDrawing" xmlns:w10="urn:schemas-microsoft-com:office:word" xmlns:w="http://schemas.openxmlformats.org/wordprocessingml/2006/main" xmlns:w14="http://schemas.microsoft.com/office/word/2010/wordml" xmlns:w15="http://schemas.microsoft.com/office/word/2012/wordml" xmlns:wpg="http://schemas.microsoft.com/office/word/2010/wordprocessingGroup" xmlns:wpi="http://schemas.microsoft.com/office/word/2010/wordprocessingInk" xmlns:wne="http://schemas.microsoft.com/office/word/2006/wordml" xmlns:wps="http://schemas.microsoft.com/office/word/2010/wordprocessingShape" mc:Ignorable="w14 w15 wp14">
+<w:ftr xmlns:wpc="http://schemas.microsoft.com/office/word/2010/wordprocessingCanvas" xmlns:cx="http://schemas.microsoft.com/office/drawing/2014/chartex" xmlns:cx1="http://schemas.microsoft.com/office/drawing/2015/9/8/chartex" xmlns:cx2="http://schemas.microsoft.com/office/drawing/2015/10/21/chartex" xmlns:cx3="http://schemas.microsoft.com/office/drawing/2016/5/9/chartex" xmlns:cx4="http://schemas.microsoft.com/office/drawing/2016/5/10/chartex" xmlns:cx5="http://schemas.microsoft.com/office/drawing/2016/5/11/chartex" xmlns:cx6="http://schemas.microsoft.com/office/drawing/2016/5/12/chartex" xmlns:cx7="http://schemas.microsoft.com/office/drawing/2016/5/13/chartex" xmlns:cx8="http://schemas.microsoft.com/office/drawing/2016/5/14/chartex" xmlns:mc="http://schemas.openxmlformats.org/markup-compatibility/2006" xmlns:aink="http://schemas.microsoft.com/office/drawing/2016/ink" xmlns:am3d="http://schemas.microsoft.com/office/drawing/2017/model3d" xmlns:o="urn:schemas-microsoft-com:office:office" xmlns:oel="http://schemas.microsoft.com/office/2019/extlst" xmlns:r="http://schemas.openxmlformats.org/officeDocument/2006/relationships" xmlns:m="http://schemas.openxmlformats.org/officeDocument/2006/math" xmlns:v="urn:schemas-microsoft-com:vml" xmlns:wp14="http://schemas.microsoft.com/office/word/2010/wordprocessingDrawing" xmlns:wp="http://schemas.openxmlformats.org/drawingml/2006/wordprocessingDrawing" xmlns:w10="urn:schemas-microsoft-com:office:word" xmlns:w="http://schemas.openxmlformats.org/wordprocessingml/2006/main" xmlns:w14="http://schemas.microsoft.com/office/word/2010/wordml" xmlns:w15="http://schemas.microsoft.com/office/word/2012/wordml" xmlns:w16cex="http://schemas.microsoft.com/office/word/2018/wordml/cex" xmlns:w16cid="http://schemas.microsoft.com/office/word/2016/wordml/cid" xmlns:w16="http://schemas.microsoft.com/office/word/2018/wordml" xmlns:w16sdtdh="http://schemas.microsoft.com/office/word/2020/wordml/sdtdatahash" xmlns:w16se="http://schemas.microsoft.com/office/word/2015/wordml/symex" xmlns:wpg="http://schemas.microsoft.com/office/word/2010/wordprocessingGroup" xmlns:wpi="http://schemas.microsoft.com/office/word/2010/wordprocessingInk" xmlns:wne="http://schemas.microsoft.com/office/word/2006/wordml" xmlns:wps="http://schemas.microsoft.com/office/word/2010/wordprocessingShape" mc:Ignorable="w14 w15 w16se w16cid w16 w16cex w16sdtdh wp14">
   <w:sdt>
     <w:sdtPr>
       <w:id w:val="-1014383162"/>
@@ -6141,7 +6721,6 @@
         <w:docPartUnique/>
       </w:docPartObj>
     </w:sdtPr>
-    <w:sdtEndPr/>
     <w:sdtContent>
       <w:p>
         <w:pPr>
@@ -6179,7 +6758,7 @@
 </file>
 
 <file path=word/footnotes.xml><?xml version="1.0" encoding="utf-8"?>
-<w:footnotes xmlns:wpc="http://schemas.microsoft.com/office/word/2010/wordprocessingCanvas" xmlns:mc="http://schemas.openxmlformats.org/markup-compatibility/2006" xmlns:o="urn:schemas-microsoft-com:office:office" xmlns:r="http://schemas.openxmlformats.org/officeDocument/2006/relationships" xmlns:m="http://schemas.openxmlformats.org/officeDocument/2006/math" xmlns:v="urn:schemas-microsoft-com:vml" xmlns:wp14="http://schemas.microsoft.com/office/word/2010/wordprocessingDrawing" xmlns:wp="http://schemas.openxmlformats.org/drawingml/2006/wordprocessingDrawing" xmlns:w10="urn:schemas-microsoft-com:office:word" xmlns:w="http://schemas.openxmlformats.org/wordprocessingml/2006/main" xmlns:w14="http://schemas.microsoft.com/office/word/2010/wordml" xmlns:w15="http://schemas.microsoft.com/office/word/2012/wordml" xmlns:wpg="http://schemas.microsoft.com/office/word/2010/wordprocessingGroup" xmlns:wpi="http://schemas.microsoft.com/office/word/2010/wordprocessingInk" xmlns:wne="http://schemas.microsoft.com/office/word/2006/wordml" xmlns:wps="http://schemas.microsoft.com/office/word/2010/wordprocessingShape" mc:Ignorable="w14 w15 wp14">
+<w:footnotes xmlns:wpc="http://schemas.microsoft.com/office/word/2010/wordprocessingCanvas" xmlns:cx="http://schemas.microsoft.com/office/drawing/2014/chartex" xmlns:cx1="http://schemas.microsoft.com/office/drawing/2015/9/8/chartex" xmlns:cx2="http://schemas.microsoft.com/office/drawing/2015/10/21/chartex" xmlns:cx3="http://schemas.microsoft.com/office/drawing/2016/5/9/chartex" xmlns:cx4="http://schemas.microsoft.com/office/drawing/2016/5/10/chartex" xmlns:cx5="http://schemas.microsoft.com/office/drawing/2016/5/11/chartex" xmlns:cx6="http://schemas.microsoft.com/office/drawing/2016/5/12/chartex" xmlns:cx7="http://schemas.microsoft.com/office/drawing/2016/5/13/chartex" xmlns:cx8="http://schemas.microsoft.com/office/drawing/2016/5/14/chartex" xmlns:mc="http://schemas.openxmlformats.org/markup-compatibility/2006" xmlns:aink="http://schemas.microsoft.com/office/drawing/2016/ink" xmlns:am3d="http://schemas.microsoft.com/office/drawing/2017/model3d" xmlns:o="urn:schemas-microsoft-com:office:office" xmlns:oel="http://schemas.microsoft.com/office/2019/extlst" xmlns:r="http://schemas.openxmlformats.org/officeDocument/2006/relationships" xmlns:m="http://schemas.openxmlformats.org/officeDocument/2006/math" xmlns:v="urn:schemas-microsoft-com:vml" xmlns:wp14="http://schemas.microsoft.com/office/word/2010/wordprocessingDrawing" xmlns:wp="http://schemas.openxmlformats.org/drawingml/2006/wordprocessingDrawing" xmlns:w10="urn:schemas-microsoft-com:office:word" xmlns:w="http://schemas.openxmlformats.org/wordprocessingml/2006/main" xmlns:w14="http://schemas.microsoft.com/office/word/2010/wordml" xmlns:w15="http://schemas.microsoft.com/office/word/2012/wordml" xmlns:w16cex="http://schemas.microsoft.com/office/word/2018/wordml/cex" xmlns:w16cid="http://schemas.microsoft.com/office/word/2016/wordml/cid" xmlns:w16="http://schemas.microsoft.com/office/word/2018/wordml" xmlns:w16sdtdh="http://schemas.microsoft.com/office/word/2020/wordml/sdtdatahash" xmlns:w16se="http://schemas.microsoft.com/office/word/2015/wordml/symex" xmlns:wpg="http://schemas.microsoft.com/office/word/2010/wordprocessingGroup" xmlns:wpi="http://schemas.microsoft.com/office/word/2010/wordprocessingInk" xmlns:wne="http://schemas.microsoft.com/office/word/2006/wordml" xmlns:wps="http://schemas.microsoft.com/office/word/2010/wordprocessingShape" mc:Ignorable="w14 w15 w16se w16cid w16 w16cex w16sdtdh wp14">
   <w:footnote w:type="separator" w:id="-1">
     <w:p>
       <w:pPr>
@@ -6204,7 +6783,7 @@
 </file>
 
 <file path=word/header1.xml><?xml version="1.0" encoding="utf-8"?>
-<w:hdr xmlns:wpc="http://schemas.microsoft.com/office/word/2010/wordprocessingCanvas" xmlns:mc="http://schemas.openxmlformats.org/markup-compatibility/2006" xmlns:o="urn:schemas-microsoft-com:office:office" xmlns:r="http://schemas.openxmlformats.org/officeDocument/2006/relationships" xmlns:m="http://schemas.openxmlformats.org/officeDocument/2006/math" xmlns:v="urn:schemas-microsoft-com:vml" xmlns:wp14="http://schemas.microsoft.com/office/word/2010/wordprocessingDrawing" xmlns:wp="http://schemas.openxmlformats.org/drawingml/2006/wordprocessingDrawing" xmlns:w10="urn:schemas-microsoft-com:office:word" xmlns:w="http://schemas.openxmlformats.org/wordprocessingml/2006/main" xmlns:w14="http://schemas.microsoft.com/office/word/2010/wordml" xmlns:w15="http://schemas.microsoft.com/office/word/2012/wordml" xmlns:wpg="http://schemas.microsoft.com/office/word/2010/wordprocessingGroup" xmlns:wpi="http://schemas.microsoft.com/office/word/2010/wordprocessingInk" xmlns:wne="http://schemas.microsoft.com/office/word/2006/wordml" xmlns:wps="http://schemas.microsoft.com/office/word/2010/wordprocessingShape" mc:Ignorable="w14 w15 wp14">
+<w:hdr xmlns:wpc="http://schemas.microsoft.com/office/word/2010/wordprocessingCanvas" xmlns:cx="http://schemas.microsoft.com/office/drawing/2014/chartex" xmlns:cx1="http://schemas.microsoft.com/office/drawing/2015/9/8/chartex" xmlns:cx2="http://schemas.microsoft.com/office/drawing/2015/10/21/chartex" xmlns:cx3="http://schemas.microsoft.com/office/drawing/2016/5/9/chartex" xmlns:cx4="http://schemas.microsoft.com/office/drawing/2016/5/10/chartex" xmlns:cx5="http://schemas.microsoft.com/office/drawing/2016/5/11/chartex" xmlns:cx6="http://schemas.microsoft.com/office/drawing/2016/5/12/chartex" xmlns:cx7="http://schemas.microsoft.com/office/drawing/2016/5/13/chartex" xmlns:cx8="http://schemas.microsoft.com/office/drawing/2016/5/14/chartex" xmlns:mc="http://schemas.openxmlformats.org/markup-compatibility/2006" xmlns:aink="http://schemas.microsoft.com/office/drawing/2016/ink" xmlns:am3d="http://schemas.microsoft.com/office/drawing/2017/model3d" xmlns:o="urn:schemas-microsoft-com:office:office" xmlns:oel="http://schemas.microsoft.com/office/2019/extlst" xmlns:r="http://schemas.openxmlformats.org/officeDocument/2006/relationships" xmlns:m="http://schemas.openxmlformats.org/officeDocument/2006/math" xmlns:v="urn:schemas-microsoft-com:vml" xmlns:wp14="http://schemas.microsoft.com/office/word/2010/wordprocessingDrawing" xmlns:wp="http://schemas.openxmlformats.org/drawingml/2006/wordprocessingDrawing" xmlns:w10="urn:schemas-microsoft-com:office:word" xmlns:w="http://schemas.openxmlformats.org/wordprocessingml/2006/main" xmlns:w14="http://schemas.microsoft.com/office/word/2010/wordml" xmlns:w15="http://schemas.microsoft.com/office/word/2012/wordml" xmlns:w16cex="http://schemas.microsoft.com/office/word/2018/wordml/cex" xmlns:w16cid="http://schemas.microsoft.com/office/word/2016/wordml/cid" xmlns:w16="http://schemas.microsoft.com/office/word/2018/wordml" xmlns:w16sdtdh="http://schemas.microsoft.com/office/word/2020/wordml/sdtdatahash" xmlns:w16se="http://schemas.microsoft.com/office/word/2015/wordml/symex" xmlns:wpg="http://schemas.microsoft.com/office/word/2010/wordprocessingGroup" xmlns:wpi="http://schemas.microsoft.com/office/word/2010/wordprocessingInk" xmlns:wne="http://schemas.microsoft.com/office/word/2006/wordml" xmlns:wps="http://schemas.microsoft.com/office/word/2010/wordprocessingShape" mc:Ignorable="w14 w15 w16se w16cid w16 w16cex w16sdtdh wp14">
   <w:p>
     <w:pPr>
       <w:pStyle w:val="Encabezado"/>
@@ -6224,8 +6803,121 @@
 </file>
 
 <file path=word/numbering.xml><?xml version="1.0" encoding="utf-8"?>
-<w:numbering xmlns:wpc="http://schemas.microsoft.com/office/word/2010/wordprocessingCanvas" xmlns:mc="http://schemas.openxmlformats.org/markup-compatibility/2006" xmlns:o="urn:schemas-microsoft-com:office:office" xmlns:r="http://schemas.openxmlformats.org/officeDocument/2006/relationships" xmlns:m="http://schemas.openxmlformats.org/officeDocument/2006/math" xmlns:v="urn:schemas-microsoft-com:vml" xmlns:wp14="http://schemas.microsoft.com/office/word/2010/wordprocessingDrawing" xmlns:wp="http://schemas.openxmlformats.org/drawingml/2006/wordprocessingDrawing" xmlns:w10="urn:schemas-microsoft-com:office:word" xmlns:w="http://schemas.openxmlformats.org/wordprocessingml/2006/main" xmlns:w14="http://schemas.microsoft.com/office/word/2010/wordml" xmlns:w15="http://schemas.microsoft.com/office/word/2012/wordml" xmlns:wpg="http://schemas.microsoft.com/office/word/2010/wordprocessingGroup" xmlns:wpi="http://schemas.microsoft.com/office/word/2010/wordprocessingInk" xmlns:wne="http://schemas.microsoft.com/office/word/2006/wordml" xmlns:wps="http://schemas.microsoft.com/office/word/2010/wordprocessingShape" mc:Ignorable="w14 w15 wp14">
-  <w:abstractNum w:abstractNumId="0">
+<w:numbering xmlns:wpc="http://schemas.microsoft.com/office/word/2010/wordprocessingCanvas" xmlns:cx="http://schemas.microsoft.com/office/drawing/2014/chartex" xmlns:cx1="http://schemas.microsoft.com/office/drawing/2015/9/8/chartex" xmlns:cx2="http://schemas.microsoft.com/office/drawing/2015/10/21/chartex" xmlns:cx3="http://schemas.microsoft.com/office/drawing/2016/5/9/chartex" xmlns:cx4="http://schemas.microsoft.com/office/drawing/2016/5/10/chartex" xmlns:cx5="http://schemas.microsoft.com/office/drawing/2016/5/11/chartex" xmlns:cx6="http://schemas.microsoft.com/office/drawing/2016/5/12/chartex" xmlns:cx7="http://schemas.microsoft.com/office/drawing/2016/5/13/chartex" xmlns:cx8="http://schemas.microsoft.com/office/drawing/2016/5/14/chartex" xmlns:mc="http://schemas.openxmlformats.org/markup-compatibility/2006" xmlns:aink="http://schemas.microsoft.com/office/drawing/2016/ink" xmlns:am3d="http://schemas.microsoft.com/office/drawing/2017/model3d" xmlns:o="urn:schemas-microsoft-com:office:office" xmlns:oel="http://schemas.microsoft.com/office/2019/extlst" xmlns:r="http://schemas.openxmlformats.org/officeDocument/2006/relationships" xmlns:m="http://schemas.openxmlformats.org/officeDocument/2006/math" xmlns:v="urn:schemas-microsoft-com:vml" xmlns:wp14="http://schemas.microsoft.com/office/word/2010/wordprocessingDrawing" xmlns:wp="http://schemas.openxmlformats.org/drawingml/2006/wordprocessingDrawing" xmlns:w10="urn:schemas-microsoft-com:office:word" xmlns:w="http://schemas.openxmlformats.org/wordprocessingml/2006/main" xmlns:w14="http://schemas.microsoft.com/office/word/2010/wordml" xmlns:w15="http://schemas.microsoft.com/office/word/2012/wordml" xmlns:w16cex="http://schemas.microsoft.com/office/word/2018/wordml/cex" xmlns:w16cid="http://schemas.microsoft.com/office/word/2016/wordml/cid" xmlns:w16="http://schemas.microsoft.com/office/word/2018/wordml" xmlns:w16sdtdh="http://schemas.microsoft.com/office/word/2020/wordml/sdtdatahash" xmlns:w16se="http://schemas.microsoft.com/office/word/2015/wordml/symex" xmlns:wpg="http://schemas.microsoft.com/office/word/2010/wordprocessingGroup" xmlns:wpi="http://schemas.microsoft.com/office/word/2010/wordprocessingInk" xmlns:wne="http://schemas.microsoft.com/office/word/2006/wordml" xmlns:wps="http://schemas.microsoft.com/office/word/2010/wordprocessingShape" mc:Ignorable="w14 w15 w16se w16cid w16 w16cex w16sdtdh wp14">
+  <w:abstractNum w:abstractNumId="0" w15:restartNumberingAfterBreak="0">
+    <w:nsid w:val="080C726D"/>
+    <w:multiLevelType w:val="hybridMultilevel"/>
+    <w:tmpl w:val="35A8F304"/>
+    <w:lvl w:ilvl="0" w:tplc="280A0001">
+      <w:start w:val="1"/>
+      <w:numFmt w:val="bullet"/>
+      <w:lvlText w:val=""/>
+      <w:lvlJc w:val="left"/>
+      <w:pPr>
+        <w:ind w:left="1004" w:hanging="360"/>
+      </w:pPr>
+      <w:rPr>
+        <w:rFonts w:ascii="Symbol" w:hAnsi="Symbol" w:hint="default"/>
+      </w:rPr>
+    </w:lvl>
+    <w:lvl w:ilvl="1" w:tplc="280A0003" w:tentative="1">
+      <w:start w:val="1"/>
+      <w:numFmt w:val="bullet"/>
+      <w:lvlText w:val="o"/>
+      <w:lvlJc w:val="left"/>
+      <w:pPr>
+        <w:ind w:left="1724" w:hanging="360"/>
+      </w:pPr>
+      <w:rPr>
+        <w:rFonts w:ascii="Courier New" w:hAnsi="Courier New" w:cs="Courier New" w:hint="default"/>
+      </w:rPr>
+    </w:lvl>
+    <w:lvl w:ilvl="2" w:tplc="280A0005" w:tentative="1">
+      <w:start w:val="1"/>
+      <w:numFmt w:val="bullet"/>
+      <w:lvlText w:val=""/>
+      <w:lvlJc w:val="left"/>
+      <w:pPr>
+        <w:ind w:left="2444" w:hanging="360"/>
+      </w:pPr>
+      <w:rPr>
+        <w:rFonts w:ascii="Wingdings" w:hAnsi="Wingdings" w:hint="default"/>
+      </w:rPr>
+    </w:lvl>
+    <w:lvl w:ilvl="3" w:tplc="280A0001" w:tentative="1">
+      <w:start w:val="1"/>
+      <w:numFmt w:val="bullet"/>
+      <w:lvlText w:val=""/>
+      <w:lvlJc w:val="left"/>
+      <w:pPr>
+        <w:ind w:left="3164" w:hanging="360"/>
+      </w:pPr>
+      <w:rPr>
+        <w:rFonts w:ascii="Symbol" w:hAnsi="Symbol" w:hint="default"/>
+      </w:rPr>
+    </w:lvl>
+    <w:lvl w:ilvl="4" w:tplc="280A0003" w:tentative="1">
+      <w:start w:val="1"/>
+      <w:numFmt w:val="bullet"/>
+      <w:lvlText w:val="o"/>
+      <w:lvlJc w:val="left"/>
+      <w:pPr>
+        <w:ind w:left="3884" w:hanging="360"/>
+      </w:pPr>
+      <w:rPr>
+        <w:rFonts w:ascii="Courier New" w:hAnsi="Courier New" w:cs="Courier New" w:hint="default"/>
+      </w:rPr>
+    </w:lvl>
+    <w:lvl w:ilvl="5" w:tplc="280A0005" w:tentative="1">
+      <w:start w:val="1"/>
+      <w:numFmt w:val="bullet"/>
+      <w:lvlText w:val=""/>
+      <w:lvlJc w:val="left"/>
+      <w:pPr>
+        <w:ind w:left="4604" w:hanging="360"/>
+      </w:pPr>
+      <w:rPr>
+        <w:rFonts w:ascii="Wingdings" w:hAnsi="Wingdings" w:hint="default"/>
+      </w:rPr>
+    </w:lvl>
+    <w:lvl w:ilvl="6" w:tplc="280A0001" w:tentative="1">
+      <w:start w:val="1"/>
+      <w:numFmt w:val="bullet"/>
+      <w:lvlText w:val=""/>
+      <w:lvlJc w:val="left"/>
+      <w:pPr>
+        <w:ind w:left="5324" w:hanging="360"/>
+      </w:pPr>
+      <w:rPr>
+        <w:rFonts w:ascii="Symbol" w:hAnsi="Symbol" w:hint="default"/>
+      </w:rPr>
+    </w:lvl>
+    <w:lvl w:ilvl="7" w:tplc="280A0003" w:tentative="1">
+      <w:start w:val="1"/>
+      <w:numFmt w:val="bullet"/>
+      <w:lvlText w:val="o"/>
+      <w:lvlJc w:val="left"/>
+      <w:pPr>
+        <w:ind w:left="6044" w:hanging="360"/>
+      </w:pPr>
+      <w:rPr>
+        <w:rFonts w:ascii="Courier New" w:hAnsi="Courier New" w:cs="Courier New" w:hint="default"/>
+      </w:rPr>
+    </w:lvl>
+    <w:lvl w:ilvl="8" w:tplc="280A0005" w:tentative="1">
+      <w:start w:val="1"/>
+      <w:numFmt w:val="bullet"/>
+      <w:lvlText w:val=""/>
+      <w:lvlJc w:val="left"/>
+      <w:pPr>
+        <w:ind w:left="6764" w:hanging="360"/>
+      </w:pPr>
+      <w:rPr>
+        <w:rFonts w:ascii="Wingdings" w:hAnsi="Wingdings" w:hint="default"/>
+      </w:rPr>
+    </w:lvl>
+  </w:abstractNum>
+  <w:abstractNum w:abstractNumId="1" w15:restartNumberingAfterBreak="0">
     <w:nsid w:val="2F465948"/>
     <w:multiLevelType w:val="multilevel"/>
     <w:tmpl w:val="F3BCF5B4"/>
@@ -6346,7 +7038,120 @@
       </w:rPr>
     </w:lvl>
   </w:abstractNum>
-  <w:abstractNum w:abstractNumId="1">
+  <w:abstractNum w:abstractNumId="2" w15:restartNumberingAfterBreak="0">
+    <w:nsid w:val="67851BAB"/>
+    <w:multiLevelType w:val="hybridMultilevel"/>
+    <w:tmpl w:val="3432CAB2"/>
+    <w:lvl w:ilvl="0" w:tplc="280A0001">
+      <w:start w:val="1"/>
+      <w:numFmt w:val="bullet"/>
+      <w:lvlText w:val=""/>
+      <w:lvlJc w:val="left"/>
+      <w:pPr>
+        <w:ind w:left="1428" w:hanging="360"/>
+      </w:pPr>
+      <w:rPr>
+        <w:rFonts w:ascii="Symbol" w:hAnsi="Symbol" w:hint="default"/>
+      </w:rPr>
+    </w:lvl>
+    <w:lvl w:ilvl="1" w:tplc="280A0003">
+      <w:start w:val="1"/>
+      <w:numFmt w:val="bullet"/>
+      <w:lvlText w:val="o"/>
+      <w:lvlJc w:val="left"/>
+      <w:pPr>
+        <w:ind w:left="2148" w:hanging="360"/>
+      </w:pPr>
+      <w:rPr>
+        <w:rFonts w:ascii="Courier New" w:hAnsi="Courier New" w:cs="Courier New" w:hint="default"/>
+      </w:rPr>
+    </w:lvl>
+    <w:lvl w:ilvl="2" w:tplc="280A0005" w:tentative="1">
+      <w:start w:val="1"/>
+      <w:numFmt w:val="bullet"/>
+      <w:lvlText w:val=""/>
+      <w:lvlJc w:val="left"/>
+      <w:pPr>
+        <w:ind w:left="2868" w:hanging="360"/>
+      </w:pPr>
+      <w:rPr>
+        <w:rFonts w:ascii="Wingdings" w:hAnsi="Wingdings" w:hint="default"/>
+      </w:rPr>
+    </w:lvl>
+    <w:lvl w:ilvl="3" w:tplc="280A0001" w:tentative="1">
+      <w:start w:val="1"/>
+      <w:numFmt w:val="bullet"/>
+      <w:lvlText w:val=""/>
+      <w:lvlJc w:val="left"/>
+      <w:pPr>
+        <w:ind w:left="3588" w:hanging="360"/>
+      </w:pPr>
+      <w:rPr>
+        <w:rFonts w:ascii="Symbol" w:hAnsi="Symbol" w:hint="default"/>
+      </w:rPr>
+    </w:lvl>
+    <w:lvl w:ilvl="4" w:tplc="280A0003" w:tentative="1">
+      <w:start w:val="1"/>
+      <w:numFmt w:val="bullet"/>
+      <w:lvlText w:val="o"/>
+      <w:lvlJc w:val="left"/>
+      <w:pPr>
+        <w:ind w:left="4308" w:hanging="360"/>
+      </w:pPr>
+      <w:rPr>
+        <w:rFonts w:ascii="Courier New" w:hAnsi="Courier New" w:cs="Courier New" w:hint="default"/>
+      </w:rPr>
+    </w:lvl>
+    <w:lvl w:ilvl="5" w:tplc="280A0005" w:tentative="1">
+      <w:start w:val="1"/>
+      <w:numFmt w:val="bullet"/>
+      <w:lvlText w:val=""/>
+      <w:lvlJc w:val="left"/>
+      <w:pPr>
+        <w:ind w:left="5028" w:hanging="360"/>
+      </w:pPr>
+      <w:rPr>
+        <w:rFonts w:ascii="Wingdings" w:hAnsi="Wingdings" w:hint="default"/>
+      </w:rPr>
+    </w:lvl>
+    <w:lvl w:ilvl="6" w:tplc="280A0001" w:tentative="1">
+      <w:start w:val="1"/>
+      <w:numFmt w:val="bullet"/>
+      <w:lvlText w:val=""/>
+      <w:lvlJc w:val="left"/>
+      <w:pPr>
+        <w:ind w:left="5748" w:hanging="360"/>
+      </w:pPr>
+      <w:rPr>
+        <w:rFonts w:ascii="Symbol" w:hAnsi="Symbol" w:hint="default"/>
+      </w:rPr>
+    </w:lvl>
+    <w:lvl w:ilvl="7" w:tplc="280A0003" w:tentative="1">
+      <w:start w:val="1"/>
+      <w:numFmt w:val="bullet"/>
+      <w:lvlText w:val="o"/>
+      <w:lvlJc w:val="left"/>
+      <w:pPr>
+        <w:ind w:left="6468" w:hanging="360"/>
+      </w:pPr>
+      <w:rPr>
+        <w:rFonts w:ascii="Courier New" w:hAnsi="Courier New" w:cs="Courier New" w:hint="default"/>
+      </w:rPr>
+    </w:lvl>
+    <w:lvl w:ilvl="8" w:tplc="280A0005" w:tentative="1">
+      <w:start w:val="1"/>
+      <w:numFmt w:val="bullet"/>
+      <w:lvlText w:val=""/>
+      <w:lvlJc w:val="left"/>
+      <w:pPr>
+        <w:ind w:left="7188" w:hanging="360"/>
+      </w:pPr>
+      <w:rPr>
+        <w:rFonts w:ascii="Wingdings" w:hAnsi="Wingdings" w:hint="default"/>
+      </w:rPr>
+    </w:lvl>
+  </w:abstractNum>
+  <w:abstractNum w:abstractNumId="3" w15:restartNumberingAfterBreak="0">
     <w:nsid w:val="679876F3"/>
     <w:multiLevelType w:val="multilevel"/>
     <w:tmpl w:val="48068428"/>
@@ -6495,18 +7300,140 @@
       </w:rPr>
     </w:lvl>
   </w:abstractNum>
-  <w:num w:numId="1">
+  <w:abstractNum w:abstractNumId="4" w15:restartNumberingAfterBreak="0">
+    <w:nsid w:val="6D743F46"/>
+    <w:multiLevelType w:val="hybridMultilevel"/>
+    <w:tmpl w:val="32707426"/>
+    <w:lvl w:ilvl="0" w:tplc="280A0001">
+      <w:start w:val="1"/>
+      <w:numFmt w:val="bullet"/>
+      <w:lvlText w:val=""/>
+      <w:lvlJc w:val="left"/>
+      <w:pPr>
+        <w:ind w:left="720" w:hanging="360"/>
+      </w:pPr>
+      <w:rPr>
+        <w:rFonts w:ascii="Symbol" w:hAnsi="Symbol" w:hint="default"/>
+      </w:rPr>
+    </w:lvl>
+    <w:lvl w:ilvl="1" w:tplc="280A0003" w:tentative="1">
+      <w:start w:val="1"/>
+      <w:numFmt w:val="bullet"/>
+      <w:lvlText w:val="o"/>
+      <w:lvlJc w:val="left"/>
+      <w:pPr>
+        <w:ind w:left="1440" w:hanging="360"/>
+      </w:pPr>
+      <w:rPr>
+        <w:rFonts w:ascii="Courier New" w:hAnsi="Courier New" w:cs="Courier New" w:hint="default"/>
+      </w:rPr>
+    </w:lvl>
+    <w:lvl w:ilvl="2" w:tplc="280A0005" w:tentative="1">
+      <w:start w:val="1"/>
+      <w:numFmt w:val="bullet"/>
+      <w:lvlText w:val=""/>
+      <w:lvlJc w:val="left"/>
+      <w:pPr>
+        <w:ind w:left="2160" w:hanging="360"/>
+      </w:pPr>
+      <w:rPr>
+        <w:rFonts w:ascii="Wingdings" w:hAnsi="Wingdings" w:hint="default"/>
+      </w:rPr>
+    </w:lvl>
+    <w:lvl w:ilvl="3" w:tplc="280A0001" w:tentative="1">
+      <w:start w:val="1"/>
+      <w:numFmt w:val="bullet"/>
+      <w:lvlText w:val=""/>
+      <w:lvlJc w:val="left"/>
+      <w:pPr>
+        <w:ind w:left="2880" w:hanging="360"/>
+      </w:pPr>
+      <w:rPr>
+        <w:rFonts w:ascii="Symbol" w:hAnsi="Symbol" w:hint="default"/>
+      </w:rPr>
+    </w:lvl>
+    <w:lvl w:ilvl="4" w:tplc="280A0003" w:tentative="1">
+      <w:start w:val="1"/>
+      <w:numFmt w:val="bullet"/>
+      <w:lvlText w:val="o"/>
+      <w:lvlJc w:val="left"/>
+      <w:pPr>
+        <w:ind w:left="3600" w:hanging="360"/>
+      </w:pPr>
+      <w:rPr>
+        <w:rFonts w:ascii="Courier New" w:hAnsi="Courier New" w:cs="Courier New" w:hint="default"/>
+      </w:rPr>
+    </w:lvl>
+    <w:lvl w:ilvl="5" w:tplc="280A0005" w:tentative="1">
+      <w:start w:val="1"/>
+      <w:numFmt w:val="bullet"/>
+      <w:lvlText w:val=""/>
+      <w:lvlJc w:val="left"/>
+      <w:pPr>
+        <w:ind w:left="4320" w:hanging="360"/>
+      </w:pPr>
+      <w:rPr>
+        <w:rFonts w:ascii="Wingdings" w:hAnsi="Wingdings" w:hint="default"/>
+      </w:rPr>
+    </w:lvl>
+    <w:lvl w:ilvl="6" w:tplc="280A0001" w:tentative="1">
+      <w:start w:val="1"/>
+      <w:numFmt w:val="bullet"/>
+      <w:lvlText w:val=""/>
+      <w:lvlJc w:val="left"/>
+      <w:pPr>
+        <w:ind w:left="5040" w:hanging="360"/>
+      </w:pPr>
+      <w:rPr>
+        <w:rFonts w:ascii="Symbol" w:hAnsi="Symbol" w:hint="default"/>
+      </w:rPr>
+    </w:lvl>
+    <w:lvl w:ilvl="7" w:tplc="280A0003" w:tentative="1">
+      <w:start w:val="1"/>
+      <w:numFmt w:val="bullet"/>
+      <w:lvlText w:val="o"/>
+      <w:lvlJc w:val="left"/>
+      <w:pPr>
+        <w:ind w:left="5760" w:hanging="360"/>
+      </w:pPr>
+      <w:rPr>
+        <w:rFonts w:ascii="Courier New" w:hAnsi="Courier New" w:cs="Courier New" w:hint="default"/>
+      </w:rPr>
+    </w:lvl>
+    <w:lvl w:ilvl="8" w:tplc="280A0005" w:tentative="1">
+      <w:start w:val="1"/>
+      <w:numFmt w:val="bullet"/>
+      <w:lvlText w:val=""/>
+      <w:lvlJc w:val="left"/>
+      <w:pPr>
+        <w:ind w:left="6480" w:hanging="360"/>
+      </w:pPr>
+      <w:rPr>
+        <w:rFonts w:ascii="Wingdings" w:hAnsi="Wingdings" w:hint="default"/>
+      </w:rPr>
+    </w:lvl>
+  </w:abstractNum>
+  <w:num w:numId="1" w16cid:durableId="313339546">
+    <w:abstractNumId w:val="1"/>
+  </w:num>
+  <w:num w:numId="2" w16cid:durableId="615722015">
+    <w:abstractNumId w:val="3"/>
+  </w:num>
+  <w:num w:numId="3" w16cid:durableId="1716151989">
     <w:abstractNumId w:val="0"/>
   </w:num>
-  <w:num w:numId="2">
-    <w:abstractNumId w:val="1"/>
+  <w:num w:numId="4" w16cid:durableId="2001695006">
+    <w:abstractNumId w:val="4"/>
+  </w:num>
+  <w:num w:numId="5" w16cid:durableId="259021762">
+    <w:abstractNumId w:val="2"/>
   </w:num>
   <w:numIdMacAtCleanup w:val="2"/>
 </w:numbering>
 </file>
 
 <file path=word/styles.xml><?xml version="1.0" encoding="utf-8"?>
-<w:styles xmlns:mc="http://schemas.openxmlformats.org/markup-compatibility/2006" xmlns:r="http://schemas.openxmlformats.org/officeDocument/2006/relationships" xmlns:w="http://schemas.openxmlformats.org/wordprocessingml/2006/main" xmlns:w14="http://schemas.microsoft.com/office/word/2010/wordml" xmlns:w15="http://schemas.microsoft.com/office/word/2012/wordml" mc:Ignorable="w14 w15">
+<w:styles xmlns:mc="http://schemas.openxmlformats.org/markup-compatibility/2006" xmlns:r="http://schemas.openxmlformats.org/officeDocument/2006/relationships" xmlns:w="http://schemas.openxmlformats.org/wordprocessingml/2006/main" xmlns:w14="http://schemas.microsoft.com/office/word/2010/wordml" xmlns:w15="http://schemas.microsoft.com/office/word/2012/wordml" xmlns:w16cex="http://schemas.microsoft.com/office/word/2018/wordml/cex" xmlns:w16cid="http://schemas.microsoft.com/office/word/2016/wordml/cid" xmlns:w16="http://schemas.microsoft.com/office/word/2018/wordml" xmlns:w16sdtdh="http://schemas.microsoft.com/office/word/2020/wordml/sdtdatahash" xmlns:w16se="http://schemas.microsoft.com/office/word/2015/wordml/symex" mc:Ignorable="w14 w15 w16se w16cid w16 w16cex w16sdtdh">
   <w:docDefaults>
     <w:rPrDefault>
       <w:rPr>
@@ -6522,7 +7449,7 @@
       </w:pPr>
     </w:pPrDefault>
   </w:docDefaults>
-  <w:latentStyles w:defLockedState="0" w:defUIPriority="99" w:defSemiHidden="0" w:defUnhideWhenUsed="0" w:defQFormat="0" w:count="371">
+  <w:latentStyles w:defLockedState="0" w:defUIPriority="99" w:defSemiHidden="0" w:defUnhideWhenUsed="0" w:defQFormat="0" w:count="376">
     <w:lsdException w:name="Normal" w:uiPriority="0" w:qFormat="1"/>
     <w:lsdException w:name="heading 1" w:uiPriority="9" w:qFormat="1"/>
     <w:lsdException w:name="heading 2" w:semiHidden="1" w:uiPriority="9" w:unhideWhenUsed="1" w:qFormat="1"/>
@@ -6628,7 +7555,6 @@
     <w:lsdException w:name="HTML Sample" w:semiHidden="1" w:unhideWhenUsed="1"/>
     <w:lsdException w:name="HTML Typewriter" w:semiHidden="1" w:unhideWhenUsed="1"/>
     <w:lsdException w:name="HTML Variable" w:semiHidden="1" w:unhideWhenUsed="1"/>
-    <w:lsdException w:name="Normal Table" w:semiHidden="1" w:unhideWhenUsed="1"/>
     <w:lsdException w:name="annotation subject" w:semiHidden="1" w:unhideWhenUsed="1"/>
     <w:lsdException w:name="No List" w:semiHidden="1" w:unhideWhenUsed="1"/>
     <w:lsdException w:name="Outline List 1" w:semiHidden="1" w:unhideWhenUsed="1"/>
@@ -6671,11 +7597,8 @@
     <w:lsdException w:name="Table Contemporary" w:semiHidden="1" w:unhideWhenUsed="1"/>
     <w:lsdException w:name="Table Elegant" w:semiHidden="1" w:unhideWhenUsed="1"/>
     <w:lsdException w:name="Table Professional" w:semiHidden="1" w:unhideWhenUsed="1"/>
-    <w:lsdException w:name="Table Subtle 1" w:semiHidden="1" w:unhideWhenUsed="1"/>
     <w:lsdException w:name="Table Subtle 2" w:semiHidden="1" w:unhideWhenUsed="1"/>
     <w:lsdException w:name="Table Web 1" w:semiHidden="1" w:unhideWhenUsed="1"/>
-    <w:lsdException w:name="Table Web 2" w:semiHidden="1" w:unhideWhenUsed="1"/>
-    <w:lsdException w:name="Table Web 3" w:semiHidden="1" w:unhideWhenUsed="1"/>
     <w:lsdException w:name="Balloon Text" w:semiHidden="1" w:unhideWhenUsed="1"/>
     <w:lsdException w:name="Table Grid" w:uiPriority="39"/>
     <w:lsdException w:name="Table Theme" w:semiHidden="1" w:unhideWhenUsed="1"/>
@@ -6894,6 +7817,11 @@
     <w:lsdException w:name="List Table 5 Dark Accent 6" w:uiPriority="50"/>
     <w:lsdException w:name="List Table 6 Colorful Accent 6" w:uiPriority="51"/>
     <w:lsdException w:name="List Table 7 Colorful Accent 6" w:uiPriority="52"/>
+    <w:lsdException w:name="Mention" w:semiHidden="1" w:unhideWhenUsed="1"/>
+    <w:lsdException w:name="Smart Hyperlink" w:semiHidden="1" w:unhideWhenUsed="1"/>
+    <w:lsdException w:name="Hashtag" w:semiHidden="1" w:unhideWhenUsed="1"/>
+    <w:lsdException w:name="Unresolved Mention" w:semiHidden="1" w:unhideWhenUsed="1"/>
+    <w:lsdException w:name="Smart Link" w:semiHidden="1" w:unhideWhenUsed="1"/>
   </w:latentStyles>
   <w:style w:type="paragraph" w:default="1" w:styleId="Normal">
     <w:name w:val="Normal"/>
@@ -6923,7 +7851,6 @@
   <w:style w:type="character" w:default="1" w:styleId="Fuentedeprrafopredeter">
     <w:name w:val="Default Paragraph Font"/>
     <w:uiPriority w:val="1"/>
-    <w:semiHidden/>
     <w:unhideWhenUsed/>
   </w:style>
   <w:style w:type="table" w:default="1" w:styleId="Tablanormal">
@@ -7046,7 +7973,7 @@
       <w:szCs w:val="32"/>
     </w:rPr>
   </w:style>
-  <w:style w:type="paragraph" w:styleId="TtulodeTDC">
+  <w:style w:type="paragraph" w:styleId="TtuloTDC">
     <w:name w:val="TOC Heading"/>
     <w:basedOn w:val="Ttulo1"/>
     <w:next w:val="Normal"/>
@@ -7097,11 +8024,11 @@
       <w:ind w:left="220"/>
     </w:pPr>
   </w:style>
-  <w:style w:type="paragraph" w:styleId="Puesto">
+  <w:style w:type="paragraph" w:styleId="Ttulo">
     <w:name w:val="Title"/>
     <w:basedOn w:val="Normal"/>
     <w:next w:val="Normal"/>
-    <w:link w:val="PuestoCar"/>
+    <w:link w:val="TtuloCar"/>
     <w:qFormat/>
     <w:rsid w:val="00085923"/>
     <w:pPr>
@@ -7117,10 +8044,10 @@
       <w:lang w:val="en-US"/>
     </w:rPr>
   </w:style>
-  <w:style w:type="character" w:customStyle="1" w:styleId="PuestoCar">
-    <w:name w:val="Puesto Car"/>
+  <w:style w:type="character" w:customStyle="1" w:styleId="TtuloCar">
+    <w:name w:val="Título Car"/>
     <w:basedOn w:val="Fuentedeprrafopredeter"/>
-    <w:link w:val="Puesto"/>
+    <w:link w:val="Ttulo"/>
     <w:rsid w:val="00085923"/>
     <w:rPr>
       <w:rFonts w:ascii="Arial" w:eastAsia="Times New Roman" w:hAnsi="Arial" w:cs="Times New Roman"/>

</xml_diff>